<commit_message>
Finished all models for functionalities 3, 4, and 11.
</commit_message>
<xml_diff>
--- a/Problem Identification and Definition (PID).docx
+++ b/Problem Identification and Definition (PID).docx
@@ -107,15 +107,7 @@
     </w:p>
     <w:p>
       <w:r>
-        <w:t xml:space="preserve">      </w:t>
-      </w:r>
-      <w:proofErr w:type="spellStart"/>
-      <w:r>
-        <w:t>Chiamaka</w:t>
-      </w:r>
-      <w:proofErr w:type="spellEnd"/>
-      <w:r>
-        <w:t xml:space="preserve"> Chukwuemeka</w:t>
+        <w:t xml:space="preserve">      Chiamaka Chukwuemeka</w:t>
       </w:r>
     </w:p>
     <w:p>
@@ -155,13 +147,8 @@
         <w:ind w:left="360"/>
         <w:jc w:val="both"/>
       </w:pPr>
-      <w:proofErr w:type="spellStart"/>
-      <w:r>
-        <w:t>Syllabison</w:t>
-      </w:r>
-      <w:proofErr w:type="spellEnd"/>
-      <w:r>
-        <w:t xml:space="preserve"> Syllabus Manager</w:t>
+      <w:r>
+        <w:t>Syllabison Syllabus Manager</w:t>
       </w:r>
     </w:p>
     <w:p>
@@ -231,101 +218,78 @@
           <w:color w:val="333333"/>
           <w:highlight w:val="white"/>
         </w:rPr>
-        <w:t xml:space="preserve">Technical Manager, Degree Works &amp; </w:t>
-      </w:r>
-      <w:proofErr w:type="spellStart"/>
-      <w:r>
+        <w:t>Technical Manager, Degree Works &amp; Curriculog</w:t>
+      </w:r>
+    </w:p>
+    <w:p>
+      <w:pPr>
+        <w:spacing w:before="240" w:after="240"/>
+        <w:ind w:left="720"/>
+        <w:jc w:val="both"/>
         <w:rPr>
           <w:color w:val="333333"/>
           <w:highlight w:val="white"/>
         </w:rPr>
-        <w:t>Curriculog</w:t>
-      </w:r>
-      <w:proofErr w:type="spellEnd"/>
-    </w:p>
-    <w:p>
-      <w:pPr>
-        <w:spacing w:before="240" w:after="240"/>
-        <w:ind w:left="720"/>
-        <w:jc w:val="both"/>
+      </w:pPr>
+      <w:r>
         <w:rPr>
           <w:color w:val="333333"/>
           <w:highlight w:val="white"/>
         </w:rPr>
-      </w:pPr>
-      <w:r>
+        <w:t>Office of the Registrar, Room 102A</w:t>
+      </w:r>
+    </w:p>
+    <w:p>
+      <w:pPr>
+        <w:spacing w:before="240" w:after="240"/>
+        <w:ind w:left="360"/>
+        <w:jc w:val="both"/>
         <w:rPr>
           <w:color w:val="333333"/>
           <w:highlight w:val="white"/>
         </w:rPr>
-        <w:t>Office of the Registrar, Room 102A</w:t>
-      </w:r>
-    </w:p>
-    <w:p>
-      <w:pPr>
-        <w:spacing w:before="240" w:after="240"/>
-        <w:ind w:left="360"/>
-        <w:jc w:val="both"/>
+      </w:pPr>
+      <w:r>
         <w:rPr>
           <w:color w:val="333333"/>
           <w:highlight w:val="white"/>
         </w:rPr>
-      </w:pPr>
-      <w:r>
+        <w:t>Casey Gardner: 439-4366, gardnerca@etsu.edu</w:t>
+      </w:r>
+    </w:p>
+    <w:p>
+      <w:pPr>
+        <w:spacing w:before="240" w:after="240"/>
+        <w:ind w:left="360"/>
+        <w:jc w:val="both"/>
         <w:rPr>
           <w:color w:val="333333"/>
           <w:highlight w:val="white"/>
         </w:rPr>
-        <w:t>Casey Gardner: 439-4366, gardnerca@etsu.edu</w:t>
-      </w:r>
-    </w:p>
-    <w:p>
-      <w:pPr>
-        <w:spacing w:before="240" w:after="240"/>
-        <w:ind w:left="360"/>
-        <w:jc w:val="both"/>
+      </w:pPr>
+      <w:r>
         <w:rPr>
           <w:color w:val="333333"/>
           <w:highlight w:val="white"/>
         </w:rPr>
-      </w:pPr>
-      <w:r>
+        <w:t xml:space="preserve">      Curriculum &amp; Catalog Coordinator</w:t>
+      </w:r>
+    </w:p>
+    <w:p>
+      <w:pPr>
+        <w:spacing w:before="240" w:after="240"/>
+        <w:ind w:left="360"/>
+        <w:jc w:val="both"/>
         <w:rPr>
           <w:color w:val="333333"/>
           <w:highlight w:val="white"/>
         </w:rPr>
-        <w:t xml:space="preserve"> </w:t>
-      </w:r>
+      </w:pPr>
       <w:r>
         <w:rPr>
           <w:color w:val="333333"/>
           <w:highlight w:val="white"/>
         </w:rPr>
-        <w:t xml:space="preserve">     Curriculum &amp; Catalo</w:t>
-      </w:r>
-      <w:r>
-        <w:rPr>
-          <w:color w:val="333333"/>
-          <w:highlight w:val="white"/>
-        </w:rPr>
-        <w:t>g Coordinator</w:t>
-      </w:r>
-    </w:p>
-    <w:p>
-      <w:pPr>
-        <w:spacing w:before="240" w:after="240"/>
-        <w:ind w:left="360"/>
-        <w:jc w:val="both"/>
-        <w:rPr>
-          <w:color w:val="333333"/>
-          <w:highlight w:val="white"/>
-        </w:rPr>
-      </w:pPr>
-      <w:r>
-        <w:rPr>
-          <w:color w:val="333333"/>
-          <w:highlight w:val="white"/>
-        </w:rPr>
         <w:t xml:space="preserve">      Office of the Registrar, Room 102</w:t>
       </w:r>
     </w:p>
@@ -370,19 +334,11 @@
           <w:i/>
         </w:rPr>
       </w:pPr>
-      <w:proofErr w:type="gramStart"/>
       <w:r>
         <w:rPr>
           <w:i/>
         </w:rPr>
-        <w:t>Ø  Facilitate</w:t>
-      </w:r>
-      <w:proofErr w:type="gramEnd"/>
-      <w:r>
-        <w:rPr>
-          <w:i/>
-        </w:rPr>
-        <w:t xml:space="preserve"> a better understanding of students' needs or desires for taking a class.</w:t>
+        <w:t>Ø  Facilitate a better understanding of students' needs or desires for taking a class.</w:t>
       </w:r>
     </w:p>
     <w:p>
@@ -458,136 +414,76 @@
         </w:rPr>
         <w:t xml:space="preserve"> the </w:t>
       </w:r>
-      <w:proofErr w:type="spellStart"/>
       <w:r>
         <w:rPr>
           <w:i/>
         </w:rPr>
-        <w:t>Syllabison</w:t>
-      </w:r>
-      <w:proofErr w:type="spellEnd"/>
-      <w:r>
-        <w:rPr>
+        <w:t xml:space="preserve">Syllabison Syllabus Manager </w:t>
+      </w:r>
+      <w:r>
+        <w:rPr>
+          <w:b/>
           <w:i/>
         </w:rPr>
-        <w:t xml:space="preserve"> Syllabus Manager </w:t>
-      </w:r>
-      <w:r>
-        <w:rPr>
-          <w:b/>
+        <w:t xml:space="preserve">is </w:t>
+      </w:r>
+      <w:r>
+        <w:rPr>
           <w:i/>
         </w:rPr>
-        <w:t xml:space="preserve">is </w:t>
-      </w:r>
-      <w:r>
-        <w:rPr>
+        <w:t xml:space="preserve">an online platform </w:t>
+      </w:r>
+      <w:r>
+        <w:rPr>
+          <w:b/>
           <w:i/>
         </w:rPr>
-        <w:t xml:space="preserve">an online platform </w:t>
-      </w:r>
-      <w:r>
-        <w:rPr>
-          <w:b/>
+        <w:t>that</w:t>
+      </w:r>
+      <w:r>
+        <w:rPr>
           <w:i/>
         </w:rPr>
-        <w:t>that</w:t>
-      </w:r>
+        <w:t xml:space="preserve"> will provide access to syllabi for courses taught at East Tennessee State University. The system will be searchable by course number and rubric, and would allow for viewing and printing of course syllabi with the click of a button.</w:t>
+      </w:r>
+    </w:p>
+    <w:p>
+      <w:pPr>
+        <w:spacing w:before="240" w:after="240"/>
+        <w:ind w:left="360"/>
+        <w:jc w:val="both"/>
+      </w:pPr>
       <w:r>
         <w:rPr>
           <w:i/>
         </w:rPr>
-        <w:t xml:space="preserve"> will provide access to syllabi for courses taught at East Tennessee State University. The system will be searchable by co</w:t>
-      </w:r>
-      <w:r>
-        <w:rPr>
+        <w:t xml:space="preserve">This system will save the client the time and effort needed to manually respond to individual requests or inquiries from instructors, students, or alumni concerning requests for copies of course syllabi. In addition, this platform would help the client provide better service to instructors, students, and alumni by reducing the waiting time required to provide course syllabi, as this information would be available on the platform in real time.  </w:t>
+      </w:r>
+      <w:r>
+        <w:rPr>
+          <w:b/>
           <w:i/>
         </w:rPr>
-        <w:t xml:space="preserve">urse number and </w:t>
-      </w:r>
-      <w:proofErr w:type="gramStart"/>
+        <w:t>Unlike</w:t>
+      </w:r>
       <w:r>
         <w:rPr>
           <w:i/>
         </w:rPr>
-        <w:t>rubric, and</w:t>
-      </w:r>
-      <w:proofErr w:type="gramEnd"/>
-      <w:r>
-        <w:rPr>
+        <w:t xml:space="preserve"> the current process of directing students to departments to obtain course syllabi,</w:t>
+      </w:r>
+      <w:r>
+        <w:rPr>
+          <w:b/>
           <w:i/>
         </w:rPr>
-        <w:t xml:space="preserve"> would allow for viewing and printing of course syllabi with the click of a button.</w:t>
-      </w:r>
-    </w:p>
-    <w:p>
-      <w:pPr>
-        <w:spacing w:before="240" w:after="240"/>
-        <w:ind w:left="360"/>
-        <w:jc w:val="both"/>
-      </w:pPr>
+        <w:t xml:space="preserve"> our </w:t>
+      </w:r>
       <w:r>
         <w:rPr>
           <w:i/>
         </w:rPr>
-        <w:t>This system will save the client the time and effort needed to manually respond to individual requests or inquiries from instructors, students, o</w:t>
-      </w:r>
-      <w:r>
-        <w:rPr>
-          <w:i/>
-        </w:rPr>
-        <w:t>r alumni concerning requests for copies of course syllabi. In addition, this platform would help the client provide better service to instructors, students, and alumni by reducing the waiting time required to provide course syllabi, as this information wou</w:t>
-      </w:r>
-      <w:r>
-        <w:rPr>
-          <w:i/>
-        </w:rPr>
-        <w:t xml:space="preserve">ld be available on the platform in real time.  </w:t>
-      </w:r>
-      <w:r>
-        <w:rPr>
-          <w:b/>
-          <w:i/>
-        </w:rPr>
-        <w:t>Unlike</w:t>
-      </w:r>
-      <w:r>
-        <w:rPr>
-          <w:i/>
-        </w:rPr>
-        <w:t xml:space="preserve"> the current process of directing students to departments to obtain course syllabi,</w:t>
-      </w:r>
-      <w:r>
-        <w:rPr>
-          <w:b/>
-          <w:i/>
-        </w:rPr>
-        <w:t xml:space="preserve"> our </w:t>
-      </w:r>
-      <w:r>
-        <w:rPr>
-          <w:i/>
-        </w:rPr>
-        <w:t>system will house syllabi from many different courses taught at ETSU (past or present</w:t>
-      </w:r>
-      <w:proofErr w:type="gramStart"/>
-      <w:r>
-        <w:rPr>
-          <w:i/>
-        </w:rPr>
-        <w:t>), and</w:t>
-      </w:r>
-      <w:proofErr w:type="gramEnd"/>
-      <w:r>
-        <w:rPr>
-          <w:i/>
-        </w:rPr>
-        <w:t xml:space="preserve"> will be accessible on E</w:t>
-      </w:r>
-      <w:r>
-        <w:rPr>
-          <w:i/>
-        </w:rPr>
-        <w:t>TSU’s network to browsing users (i.e. instructors, students, and alumni).</w:t>
+        <w:t>system will house syllabi from many different courses taught at ETSU (past or present), and will be accessible on ETSU’s network to browsing users (i.e. instructors, students, and alumni).</w:t>
       </w:r>
     </w:p>
     <w:p>
@@ -627,65 +523,35 @@
         <w:ind w:left="360"/>
         <w:jc w:val="both"/>
       </w:pPr>
+      <w:r>
+        <w:rPr>
+          <w:i/>
+        </w:rPr>
+        <w:t xml:space="preserve">Syllabison </w:t>
+      </w:r>
+      <w:r>
+        <w:rPr>
+          <w:i/>
+        </w:rPr>
+        <w:t xml:space="preserve">will primarily be used by instructors, administrators, the </w:t>
+      </w:r>
       <w:proofErr w:type="spellStart"/>
       <w:r>
         <w:rPr>
           <w:i/>
         </w:rPr>
-        <w:t>Syllabison</w:t>
+        <w:t>curriculog</w:t>
       </w:r>
       <w:proofErr w:type="spellEnd"/>
       <w:r>
         <w:rPr>
           <w:i/>
         </w:rPr>
-        <w:t xml:space="preserve"> </w:t>
-      </w:r>
-      <w:r>
-        <w:rPr>
-          <w:i/>
-        </w:rPr>
-        <w:t xml:space="preserve">will primarily be used by instructors, administrators, the </w:t>
-      </w:r>
-      <w:proofErr w:type="spellStart"/>
-      <w:r>
-        <w:rPr>
-          <w:i/>
-        </w:rPr>
-        <w:t>curriculog</w:t>
-      </w:r>
-      <w:proofErr w:type="spellEnd"/>
-      <w:r>
-        <w:rPr>
-          <w:i/>
-        </w:rPr>
-        <w:t xml:space="preserve"> system, former and current students. Administrators will upload and maintain historical and current syllabi, while all new syllabi will be imported through the </w:t>
-      </w:r>
-      <w:proofErr w:type="spellStart"/>
-      <w:r>
-        <w:rPr>
-          <w:i/>
-        </w:rPr>
-        <w:t>Curriculog</w:t>
-      </w:r>
-      <w:proofErr w:type="spellEnd"/>
-      <w:r>
-        <w:rPr>
-          <w:i/>
-        </w:rPr>
-        <w:t xml:space="preserve"> syst</w:t>
-      </w:r>
-      <w:r>
-        <w:rPr>
-          <w:i/>
-        </w:rPr>
-        <w:t xml:space="preserve">em. Browsing users will search the system and view/download syllabi at their discretion. </w:t>
+        <w:t xml:space="preserve"> system, former and current students. Administrators will upload and maintain historical and current syllabi, while all new syllabi will be imported through the Curriculog system. Browsing users will search the system and view/download syllabi at their discretion. </w:t>
       </w:r>
       <w:r>
         <w:t xml:space="preserve">   </w:t>
       </w:r>
-      <w:bookmarkStart w:id="7" w:name="_GoBack"/>
-      <w:bookmarkEnd w:id="7"/>
     </w:p>
     <w:p>
       <w:pPr>
@@ -741,8 +607,8 @@
         <w:spacing w:before="240" w:after="240"/>
         <w:jc w:val="both"/>
       </w:pPr>
-      <w:bookmarkStart w:id="8" w:name="_of47ntydjsx8" w:colFirst="0" w:colLast="0"/>
-      <w:bookmarkEnd w:id="8"/>
+      <w:bookmarkStart w:id="7" w:name="_of47ntydjsx8" w:colFirst="0" w:colLast="0"/>
+      <w:bookmarkEnd w:id="7"/>
       <w:r>
         <w:rPr>
           <w:b/>
@@ -799,8 +665,8 @@
           <w:b/>
         </w:rPr>
       </w:pPr>
-      <w:bookmarkStart w:id="9" w:name="_87uxlssw0zqz" w:colFirst="0" w:colLast="0"/>
-      <w:bookmarkEnd w:id="9"/>
+      <w:bookmarkStart w:id="8" w:name="_87uxlssw0zqz" w:colFirst="0" w:colLast="0"/>
+      <w:bookmarkEnd w:id="8"/>
       <w:r>
         <w:rPr>
           <w:b/>
@@ -835,8 +701,8 @@
           <w:szCs w:val="22"/>
         </w:rPr>
       </w:pPr>
-      <w:bookmarkStart w:id="10" w:name="_hgqrt62f2f1i" w:colFirst="0" w:colLast="0"/>
-      <w:bookmarkEnd w:id="10"/>
+      <w:bookmarkStart w:id="9" w:name="_hgqrt62f2f1i" w:colFirst="0" w:colLast="0"/>
+      <w:bookmarkEnd w:id="9"/>
       <w:r>
         <w:rPr>
           <w:color w:val="000000"/>
@@ -874,15 +740,7 @@
           <w:sz w:val="22"/>
           <w:szCs w:val="22"/>
         </w:rPr>
-        <w:t xml:space="preserve">n Administrator </w:t>
-      </w:r>
-      <w:r>
-        <w:rPr>
-          <w:color w:val="000000"/>
-          <w:sz w:val="22"/>
-          <w:szCs w:val="22"/>
-        </w:rPr>
-        <w:t>shall be able to create a new syllabus.</w:t>
+        <w:t>n Administrator shall be able to create a new syllabus.</w:t>
       </w:r>
     </w:p>
     <w:p>
@@ -974,15 +832,7 @@
           <w:sz w:val="22"/>
           <w:szCs w:val="22"/>
         </w:rPr>
-        <w:t>A Browsing User sh</w:t>
-      </w:r>
-      <w:r>
-        <w:rPr>
-          <w:color w:val="000000"/>
-          <w:sz w:val="22"/>
-          <w:szCs w:val="22"/>
-        </w:rPr>
-        <w:t>all be able to sort existing syllabi.</w:t>
+        <w:t>A Browsing User shall be able to sort existing syllabi.</w:t>
       </w:r>
     </w:p>
     <w:p>
@@ -1028,7 +878,17 @@
           <w:sz w:val="22"/>
           <w:szCs w:val="22"/>
         </w:rPr>
-        <w:t>A User shall be able to view course details</w:t>
+        <w:t>A User shall be ab</w:t>
+      </w:r>
+      <w:bookmarkStart w:id="10" w:name="_GoBack"/>
+      <w:bookmarkEnd w:id="10"/>
+      <w:r>
+        <w:rPr>
+          <w:color w:val="000000"/>
+          <w:sz w:val="22"/>
+          <w:szCs w:val="22"/>
+        </w:rPr>
+        <w:t>le to view course details</w:t>
       </w:r>
       <w:r>
         <w:rPr>
@@ -1102,25 +962,7 @@
           <w:sz w:val="22"/>
           <w:szCs w:val="22"/>
         </w:rPr>
-        <w:t xml:space="preserve">An Administrator shall be able to log </w:t>
-      </w:r>
-      <w:r>
-        <w:rPr>
-          <w:bCs/>
-          <w:color w:val="000000" w:themeColor="text1"/>
-          <w:sz w:val="22"/>
-          <w:szCs w:val="22"/>
-        </w:rPr>
-        <w:t>off</w:t>
-      </w:r>
-      <w:r>
-        <w:rPr>
-          <w:bCs/>
-          <w:color w:val="000000" w:themeColor="text1"/>
-          <w:sz w:val="22"/>
-          <w:szCs w:val="22"/>
-        </w:rPr>
-        <w:t xml:space="preserve"> the platform.</w:t>
+        <w:t>An Administrator shall be able to log off the platform.</w:t>
       </w:r>
     </w:p>
     <w:p>
@@ -1133,11 +975,15 @@
         <w:spacing w:before="240" w:after="240"/>
         <w:rPr>
           <w:color w:val="000000"/>
+          <w:sz w:val="22"/>
+          <w:szCs w:val="22"/>
         </w:rPr>
       </w:pPr>
       <w:r>
         <w:rPr>
           <w:color w:val="000000"/>
+          <w:sz w:val="22"/>
+          <w:szCs w:val="22"/>
         </w:rPr>
         <w:t>A Browsing User shall be able to click the Home link to go to the home view.</w:t>
       </w:r>
@@ -1170,10 +1016,7 @@
         <w:jc w:val="both"/>
       </w:pPr>
       <w:r>
-        <w:t>Priority i</w:t>
-      </w:r>
-      <w:r>
-        <w:t>s to be given to courses that are currently being offered by ETSU. Archived courses would be given secondary priority.</w:t>
+        <w:t>Priority is to be given to courses that are currently being offered by ETSU. Archived courses would be given secondary priority.</w:t>
       </w:r>
     </w:p>
     <w:p>
@@ -1189,20 +1032,12 @@
         <w:t xml:space="preserve">Current and outdated rubrics would be tied together in searches, as header information should contain both rubrics. </w:t>
       </w:r>
       <w:proofErr w:type="spellStart"/>
-      <w:proofErr w:type="gramStart"/>
       <w:r>
         <w:t>Eg</w:t>
       </w:r>
       <w:proofErr w:type="spellEnd"/>
       <w:r>
-        <w:t xml:space="preserve">  COMM</w:t>
-      </w:r>
-      <w:proofErr w:type="gramEnd"/>
-      <w:r>
-        <w:t xml:space="preserve"> 101 formerly</w:t>
-      </w:r>
-      <w:r>
-        <w:t xml:space="preserve"> known as SPCH 101</w:t>
+        <w:t xml:space="preserve">  COMM 101 formerly known as SPCH 101</w:t>
       </w:r>
     </w:p>
     <w:p>
@@ -1276,13 +1111,8 @@
         </w:numPr>
         <w:jc w:val="both"/>
       </w:pPr>
-      <w:proofErr w:type="spellStart"/>
-      <w:r>
-        <w:t>Curriculog</w:t>
-      </w:r>
-      <w:proofErr w:type="spellEnd"/>
-      <w:r>
-        <w:t xml:space="preserve"> system: </w:t>
+      <w:r>
+        <w:t xml:space="preserve">Curriculog system: </w:t>
       </w:r>
     </w:p>
     <w:p>
@@ -1334,10 +1164,7 @@
         <w:jc w:val="both"/>
       </w:pPr>
       <w:r>
-        <w:t>5</w:t>
-      </w:r>
-      <w:r>
-        <w:t>.</w:t>
+        <w:t>5.</w:t>
       </w:r>
       <w:r>
         <w:t xml:space="preserve"> </w:t>
@@ -1352,13 +1179,7 @@
         <w:jc w:val="both"/>
       </w:pPr>
       <w:r>
-        <w:t>8</w:t>
-      </w:r>
-      <w:r>
-        <w:t>.</w:t>
-      </w:r>
-      <w:r>
-        <w:t xml:space="preserve"> View syllabi details</w:t>
+        <w:t>8. View syllabi details</w:t>
       </w:r>
     </w:p>
     <w:p>
@@ -1367,16 +1188,7 @@
         <w:jc w:val="both"/>
       </w:pPr>
       <w:r>
-        <w:t>7</w:t>
-      </w:r>
-      <w:r>
-        <w:t>.</w:t>
-      </w:r>
-      <w:r>
-        <w:t xml:space="preserve"> Ability to downlo</w:t>
-      </w:r>
-      <w:r>
-        <w:t>ad syllabi</w:t>
+        <w:t>7. Ability to download syllabi</w:t>
       </w:r>
     </w:p>
     <w:p>

</xml_diff>

<commit_message>
Made edits to all models to keep everything consistent. Finished the use cases for functionalities 3, 4, and 11.
</commit_message>
<xml_diff>
--- a/Problem Identification and Definition (PID).docx
+++ b/Problem Identification and Definition (PID).docx
@@ -16,6 +16,7 @@
         </w:rPr>
       </w:pPr>
       <w:bookmarkStart w:id="0" w:name="_irx5tr1wota0" w:colFirst="0" w:colLast="0"/>
+      <w:bookmarkStart w:id="1" w:name="_Hlk24539318"/>
       <w:bookmarkEnd w:id="0"/>
       <w:r>
         <w:rPr>
@@ -33,7 +34,7 @@
           <w:noProof/>
         </w:rPr>
         <w:drawing>
-          <wp:inline distT="114300" distB="114300" distL="114300" distR="114300" wp14:anchorId="61289292" wp14:editId="6C8BDFC6">
+          <wp:inline distT="114300" distB="114300" distL="114300" distR="114300" wp14:anchorId="5612718F" wp14:editId="1C9B5504">
             <wp:extent cx="5943600" cy="2590800"/>
             <wp:effectExtent l="0" t="0" r="0" b="0"/>
             <wp:docPr id="1" name="image1.png"/>
@@ -78,8 +79,8 @@
           <w:b/>
         </w:rPr>
       </w:pPr>
-      <w:bookmarkStart w:id="1" w:name="_j5ah9xb4ee6m" w:colFirst="0" w:colLast="0"/>
-      <w:bookmarkEnd w:id="1"/>
+      <w:bookmarkStart w:id="2" w:name="_j5ah9xb4ee6m" w:colFirst="0" w:colLast="0"/>
+      <w:bookmarkEnd w:id="2"/>
       <w:r>
         <w:rPr>
           <w:b/>
@@ -119,8 +120,8 @@
           <w:b/>
         </w:rPr>
       </w:pPr>
-      <w:bookmarkStart w:id="2" w:name="_kpht00esruqo" w:colFirst="0" w:colLast="0"/>
-      <w:bookmarkEnd w:id="2"/>
+      <w:bookmarkStart w:id="3" w:name="_kpht00esruqo" w:colFirst="0" w:colLast="0"/>
+      <w:bookmarkEnd w:id="3"/>
       <w:r>
         <w:rPr>
           <w:b/>
@@ -160,8 +161,8 @@
           <w:b/>
         </w:rPr>
       </w:pPr>
-      <w:bookmarkStart w:id="3" w:name="_hg01cpfkutfx" w:colFirst="0" w:colLast="0"/>
-      <w:bookmarkEnd w:id="3"/>
+      <w:bookmarkStart w:id="4" w:name="_hg01cpfkutfx" w:colFirst="0" w:colLast="0"/>
+      <w:bookmarkEnd w:id="4"/>
       <w:r>
         <w:rPr>
           <w:b/>
@@ -302,8 +303,8 @@
           <w:i/>
         </w:rPr>
       </w:pPr>
-      <w:bookmarkStart w:id="4" w:name="_p2j7txm7eoxr" w:colFirst="0" w:colLast="0"/>
-      <w:bookmarkEnd w:id="4"/>
+      <w:bookmarkStart w:id="5" w:name="_p2j7txm7eoxr" w:colFirst="0" w:colLast="0"/>
+      <w:bookmarkEnd w:id="5"/>
       <w:r>
         <w:rPr>
           <w:b/>
@@ -350,8 +351,8 @@
           <w:b/>
         </w:rPr>
       </w:pPr>
-      <w:bookmarkStart w:id="5" w:name="_50y7e44r4tes" w:colFirst="0" w:colLast="0"/>
-      <w:bookmarkEnd w:id="5"/>
+      <w:bookmarkStart w:id="6" w:name="_50y7e44r4tes" w:colFirst="0" w:colLast="0"/>
+      <w:bookmarkEnd w:id="6"/>
       <w:r>
         <w:rPr>
           <w:b/>
@@ -495,8 +496,8 @@
           <w:b/>
         </w:rPr>
       </w:pPr>
-      <w:bookmarkStart w:id="6" w:name="_qcp3dz3g3cvo" w:colFirst="0" w:colLast="0"/>
-      <w:bookmarkEnd w:id="6"/>
+      <w:bookmarkStart w:id="7" w:name="_qcp3dz3g3cvo" w:colFirst="0" w:colLast="0"/>
+      <w:bookmarkEnd w:id="7"/>
       <w:r>
         <w:rPr>
           <w:b/>
@@ -527,26 +528,20 @@
         <w:rPr>
           <w:i/>
         </w:rPr>
-        <w:t xml:space="preserve">Syllabison </w:t>
-      </w:r>
+        <w:t xml:space="preserve">Syllabison will primarily be used by instructors, administrators, the </w:t>
+      </w:r>
+      <w:proofErr w:type="spellStart"/>
       <w:r>
         <w:rPr>
           <w:i/>
         </w:rPr>
-        <w:t xml:space="preserve">will primarily be used by instructors, administrators, the </w:t>
-      </w:r>
-      <w:proofErr w:type="spellStart"/>
+        <w:t>curriculog</w:t>
+      </w:r>
+      <w:proofErr w:type="spellEnd"/>
       <w:r>
         <w:rPr>
           <w:i/>
         </w:rPr>
-        <w:t>curriculog</w:t>
-      </w:r>
-      <w:proofErr w:type="spellEnd"/>
-      <w:r>
-        <w:rPr>
-          <w:i/>
-        </w:rPr>
         <w:t xml:space="preserve"> system, former and current students. Administrators will upload and maintain historical and current syllabi, while all new syllabi will be imported through the Curriculog system. Browsing users will search the system and view/download syllabi at their discretion. </w:t>
       </w:r>
       <w:r>
@@ -565,7 +560,7 @@
           <w:noProof/>
         </w:rPr>
         <w:drawing>
-          <wp:inline distT="114300" distB="114300" distL="114300" distR="114300" wp14:anchorId="4D14AEFB" wp14:editId="33C564E6">
+          <wp:inline distT="114300" distB="114300" distL="114300" distR="114300" wp14:anchorId="0E193AAC" wp14:editId="78EC7F25">
             <wp:extent cx="5651500" cy="3048000"/>
             <wp:effectExtent l="0" t="0" r="0" b="0"/>
             <wp:docPr id="2" name="image2.png"/>
@@ -600,6 +595,8 @@
           </wp:inline>
         </w:drawing>
       </w:r>
+      <w:bookmarkStart w:id="8" w:name="_GoBack"/>
+      <w:bookmarkEnd w:id="8"/>
     </w:p>
     <w:p>
       <w:pPr>
@@ -607,8 +604,8 @@
         <w:spacing w:before="240" w:after="240"/>
         <w:jc w:val="both"/>
       </w:pPr>
-      <w:bookmarkStart w:id="7" w:name="_of47ntydjsx8" w:colFirst="0" w:colLast="0"/>
-      <w:bookmarkEnd w:id="7"/>
+      <w:bookmarkStart w:id="9" w:name="_of47ntydjsx8" w:colFirst="0" w:colLast="0"/>
+      <w:bookmarkEnd w:id="9"/>
       <w:r>
         <w:rPr>
           <w:b/>
@@ -665,8 +662,8 @@
           <w:b/>
         </w:rPr>
       </w:pPr>
-      <w:bookmarkStart w:id="8" w:name="_87uxlssw0zqz" w:colFirst="0" w:colLast="0"/>
-      <w:bookmarkEnd w:id="8"/>
+      <w:bookmarkStart w:id="10" w:name="_87uxlssw0zqz" w:colFirst="0" w:colLast="0"/>
+      <w:bookmarkEnd w:id="10"/>
       <w:r>
         <w:rPr>
           <w:b/>
@@ -701,8 +698,8 @@
           <w:szCs w:val="22"/>
         </w:rPr>
       </w:pPr>
-      <w:bookmarkStart w:id="9" w:name="_hgqrt62f2f1i" w:colFirst="0" w:colLast="0"/>
-      <w:bookmarkEnd w:id="9"/>
+      <w:bookmarkStart w:id="11" w:name="_hgqrt62f2f1i" w:colFirst="0" w:colLast="0"/>
+      <w:bookmarkEnd w:id="11"/>
       <w:r>
         <w:rPr>
           <w:color w:val="000000"/>
@@ -732,15 +729,7 @@
           <w:sz w:val="22"/>
           <w:szCs w:val="22"/>
         </w:rPr>
-        <w:t>A</w:t>
-      </w:r>
-      <w:r>
-        <w:rPr>
-          <w:color w:val="000000"/>
-          <w:sz w:val="22"/>
-          <w:szCs w:val="22"/>
-        </w:rPr>
-        <w:t>n Administrator shall be able to create a new syllabus.</w:t>
+        <w:t>An Administrator shall be able to create a new syllabus.</w:t>
       </w:r>
     </w:p>
     <w:p>
@@ -878,25 +867,7 @@
           <w:sz w:val="22"/>
           <w:szCs w:val="22"/>
         </w:rPr>
-        <w:t>A User shall be ab</w:t>
-      </w:r>
-      <w:bookmarkStart w:id="10" w:name="_GoBack"/>
-      <w:bookmarkEnd w:id="10"/>
-      <w:r>
-        <w:rPr>
-          <w:color w:val="000000"/>
-          <w:sz w:val="22"/>
-          <w:szCs w:val="22"/>
-        </w:rPr>
-        <w:t>le to view course details</w:t>
-      </w:r>
-      <w:r>
-        <w:rPr>
-          <w:color w:val="000000"/>
-          <w:sz w:val="22"/>
-          <w:szCs w:val="22"/>
-        </w:rPr>
-        <w:t>.</w:t>
+        <w:t>A User shall be able to view course details.</w:t>
       </w:r>
     </w:p>
     <w:p>
@@ -929,6 +900,7 @@
           <w:numId w:val="7"/>
         </w:numPr>
         <w:spacing w:before="240" w:after="240"/>
+        <w:ind w:left="1440"/>
         <w:rPr>
           <w:color w:val="000000"/>
         </w:rPr>
@@ -940,7 +912,7 @@
           <w:sz w:val="22"/>
           <w:szCs w:val="22"/>
         </w:rPr>
-        <w:t>An Administrator shall be able to log onto the platform.</w:t>
+        <w:t xml:space="preserve"> An Administrator shall be able to log onto the platform.</w:t>
       </w:r>
     </w:p>
     <w:p>
@@ -951,6 +923,7 @@
           <w:numId w:val="7"/>
         </w:numPr>
         <w:spacing w:before="240" w:after="240"/>
+        <w:ind w:left="1440"/>
         <w:rPr>
           <w:color w:val="000000"/>
         </w:rPr>
@@ -962,7 +935,7 @@
           <w:sz w:val="22"/>
           <w:szCs w:val="22"/>
         </w:rPr>
-        <w:t>An Administrator shall be able to log off the platform.</w:t>
+        <w:t xml:space="preserve"> An Administrator shall be able to log off the platform.</w:t>
       </w:r>
     </w:p>
     <w:p>
@@ -973,6 +946,7 @@
           <w:numId w:val="7"/>
         </w:numPr>
         <w:spacing w:before="240" w:after="240"/>
+        <w:ind w:left="1440"/>
         <w:rPr>
           <w:color w:val="000000"/>
           <w:sz w:val="22"/>
@@ -985,6 +959,14 @@
           <w:sz w:val="22"/>
           <w:szCs w:val="22"/>
         </w:rPr>
+        <w:t xml:space="preserve"> </w:t>
+      </w:r>
+      <w:r>
+        <w:rPr>
+          <w:color w:val="000000"/>
+          <w:sz w:val="22"/>
+          <w:szCs w:val="22"/>
+        </w:rPr>
         <w:t>A Browsing User shall be able to click the Home link to go to the home view.</w:t>
       </w:r>
     </w:p>
@@ -997,8 +979,8 @@
           <w:b/>
         </w:rPr>
       </w:pPr>
-      <w:bookmarkStart w:id="11" w:name="_2e4ntt5hwvnt" w:colFirst="0" w:colLast="0"/>
-      <w:bookmarkEnd w:id="11"/>
+      <w:bookmarkStart w:id="12" w:name="_2e4ntt5hwvnt" w:colFirst="0" w:colLast="0"/>
+      <w:bookmarkEnd w:id="12"/>
       <w:r>
         <w:rPr>
           <w:b/>
@@ -1049,8 +1031,8 @@
           <w:b/>
         </w:rPr>
       </w:pPr>
-      <w:bookmarkStart w:id="12" w:name="_mmymip0ibyw" w:colFirst="0" w:colLast="0"/>
-      <w:bookmarkEnd w:id="12"/>
+      <w:bookmarkStart w:id="13" w:name="_mmymip0ibyw" w:colFirst="0" w:colLast="0"/>
+      <w:bookmarkEnd w:id="13"/>
       <w:r>
         <w:rPr>
           <w:b/>
@@ -1136,8 +1118,8 @@
           <w:b/>
         </w:rPr>
       </w:pPr>
-      <w:bookmarkStart w:id="13" w:name="_393la3p9q7b1" w:colFirst="0" w:colLast="0"/>
-      <w:bookmarkEnd w:id="13"/>
+      <w:bookmarkStart w:id="14" w:name="_393la3p9q7b1" w:colFirst="0" w:colLast="0"/>
+      <w:bookmarkEnd w:id="14"/>
       <w:r>
         <w:rPr>
           <w:b/>
@@ -1164,13 +1146,7 @@
         <w:jc w:val="both"/>
       </w:pPr>
       <w:r>
-        <w:t>5.</w:t>
-      </w:r>
-      <w:r>
-        <w:t xml:space="preserve"> </w:t>
-      </w:r>
-      <w:r>
-        <w:t>Ability to search syllabi</w:t>
+        <w:t>5. Ability to search syllabi</w:t>
       </w:r>
     </w:p>
     <w:p>
@@ -1202,11 +1178,29 @@
     </w:p>
     <w:p>
       <w:pPr>
+        <w:ind w:left="630"/>
+        <w:jc w:val="both"/>
+      </w:pPr>
+      <w:r>
+        <w:t>10. Administrator log on</w:t>
+      </w:r>
+    </w:p>
+    <w:p>
+      <w:pPr>
+        <w:ind w:left="630"/>
+        <w:jc w:val="both"/>
+      </w:pPr>
+      <w:r>
+        <w:t>11. Administrator log off</w:t>
+      </w:r>
+    </w:p>
+    <w:p>
+      <w:pPr>
         <w:ind w:left="720"/>
         <w:jc w:val="both"/>
       </w:pPr>
       <w:r>
-        <w:t>10. Administrator log on</w:t>
+        <w:t>3. Edit existing syllabi</w:t>
       </w:r>
     </w:p>
     <w:p>
@@ -1215,7 +1209,7 @@
         <w:jc w:val="both"/>
       </w:pPr>
       <w:r>
-        <w:t>11. Administrator log off</w:t>
+        <w:t>9. Toggle active status of syllabi</w:t>
       </w:r>
     </w:p>
     <w:p>
@@ -1224,7 +1218,7 @@
         <w:jc w:val="both"/>
       </w:pPr>
       <w:r>
-        <w:t>3. Edit existing syllabi</w:t>
+        <w:t>6. Sort search results</w:t>
       </w:r>
     </w:p>
     <w:p>
@@ -1233,7 +1227,7 @@
         <w:jc w:val="both"/>
       </w:pPr>
       <w:r>
-        <w:t>9. Toggle active status of syllabi</w:t>
+        <w:t>1. Ability to upload syllabi for historical courses</w:t>
       </w:r>
     </w:p>
     <w:p>
@@ -1242,36 +1236,20 @@
         <w:jc w:val="both"/>
       </w:pPr>
       <w:r>
-        <w:t>6. Sort search results</w:t>
-      </w:r>
-    </w:p>
-    <w:p>
-      <w:pPr>
-        <w:ind w:left="720"/>
-        <w:jc w:val="both"/>
-      </w:pPr>
-      <w:r>
-        <w:t>1. Ability to upload syllabi for historical courses</w:t>
-      </w:r>
-    </w:p>
-    <w:p>
-      <w:pPr>
-        <w:ind w:left="720"/>
-        <w:jc w:val="both"/>
-      </w:pPr>
-      <w:r>
         <w:t>4. Delete existing syllabi</w:t>
       </w:r>
     </w:p>
     <w:p>
       <w:pPr>
-        <w:ind w:left="720"/>
+        <w:ind w:left="630"/>
         <w:jc w:val="both"/>
       </w:pPr>
       <w:r>
         <w:t>12. Link to Home view</w:t>
       </w:r>
     </w:p>
+    <w:bookmarkEnd w:id="1"/>
+    <w:p/>
     <w:sectPr>
       <w:pgSz w:w="12240" w:h="15840"/>
       <w:pgMar w:top="1440" w:right="1440" w:bottom="1440" w:left="1440" w:header="720" w:footer="720" w:gutter="0"/>
@@ -2448,6 +2426,7 @@
     <w:name w:val="heading 1"/>
     <w:basedOn w:val="Normal"/>
     <w:next w:val="Normal"/>
+    <w:link w:val="Heading1Char"/>
     <w:uiPriority w:val="9"/>
     <w:qFormat/>
     <w:pPr>
@@ -2483,6 +2462,7 @@
     <w:name w:val="heading 3"/>
     <w:basedOn w:val="Normal"/>
     <w:next w:val="Normal"/>
+    <w:link w:val="Heading3Char"/>
     <w:uiPriority w:val="9"/>
     <w:unhideWhenUsed/>
     <w:qFormat/>
@@ -2502,6 +2482,7 @@
     <w:name w:val="heading 4"/>
     <w:basedOn w:val="Normal"/>
     <w:next w:val="Normal"/>
+    <w:link w:val="Heading4Char"/>
     <w:uiPriority w:val="9"/>
     <w:unhideWhenUsed/>
     <w:qFormat/>
@@ -2624,6 +2605,41 @@
       <w:ind w:left="720"/>
       <w:contextualSpacing/>
     </w:pPr>
+  </w:style>
+  <w:style w:type="character" w:customStyle="1" w:styleId="Heading1Char">
+    <w:name w:val="Heading 1 Char"/>
+    <w:basedOn w:val="DefaultParagraphFont"/>
+    <w:link w:val="Heading1"/>
+    <w:uiPriority w:val="9"/>
+    <w:rsid w:val="00B84500"/>
+    <w:rPr>
+      <w:sz w:val="40"/>
+      <w:szCs w:val="40"/>
+    </w:rPr>
+  </w:style>
+  <w:style w:type="character" w:customStyle="1" w:styleId="Heading3Char">
+    <w:name w:val="Heading 3 Char"/>
+    <w:basedOn w:val="DefaultParagraphFont"/>
+    <w:link w:val="Heading3"/>
+    <w:uiPriority w:val="9"/>
+    <w:rsid w:val="00B84500"/>
+    <w:rPr>
+      <w:color w:val="434343"/>
+      <w:sz w:val="28"/>
+      <w:szCs w:val="28"/>
+    </w:rPr>
+  </w:style>
+  <w:style w:type="character" w:customStyle="1" w:styleId="Heading4Char">
+    <w:name w:val="Heading 4 Char"/>
+    <w:basedOn w:val="DefaultParagraphFont"/>
+    <w:link w:val="Heading4"/>
+    <w:uiPriority w:val="9"/>
+    <w:rsid w:val="00B84500"/>
+    <w:rPr>
+      <w:color w:val="666666"/>
+      <w:sz w:val="24"/>
+      <w:szCs w:val="24"/>
+    </w:rPr>
   </w:style>
 </w:styles>
 </file>

</xml_diff>

<commit_message>
Merged PID from manna
</commit_message>
<xml_diff>
--- a/Problem Identification and Definition (PID).docx
+++ b/Problem Identification and Definition (PID).docx
@@ -16,6 +16,7 @@
         </w:rPr>
       </w:pPr>
       <w:bookmarkStart w:id="0" w:name="_irx5tr1wota0" w:colFirst="0" w:colLast="0"/>
+      <w:bookmarkStart w:id="1" w:name="_Hlk24539318"/>
       <w:bookmarkEnd w:id="0"/>
       <w:r>
         <w:rPr>
@@ -33,7 +34,7 @@
           <w:noProof/>
         </w:rPr>
         <w:drawing>
-          <wp:inline distT="114300" distB="114300" distL="114300" distR="114300" wp14:anchorId="61289292" wp14:editId="6C8BDFC6">
+          <wp:inline distT="114300" distB="114300" distL="114300" distR="114300" wp14:anchorId="5612718F" wp14:editId="1C9B5504">
             <wp:extent cx="5943600" cy="2590800"/>
             <wp:effectExtent l="0" t="0" r="0" b="0"/>
             <wp:docPr id="1" name="image1.png"/>
@@ -78,8 +79,8 @@
           <w:b/>
         </w:rPr>
       </w:pPr>
-      <w:bookmarkStart w:id="1" w:name="_j5ah9xb4ee6m" w:colFirst="0" w:colLast="0"/>
-      <w:bookmarkEnd w:id="1"/>
+      <w:bookmarkStart w:id="2" w:name="_j5ah9xb4ee6m" w:colFirst="0" w:colLast="0"/>
+      <w:bookmarkEnd w:id="2"/>
       <w:r>
         <w:rPr>
           <w:b/>
@@ -107,15 +108,7 @@
     </w:p>
     <w:p>
       <w:r>
-        <w:t xml:space="preserve">      </w:t>
-      </w:r>
-      <w:proofErr w:type="spellStart"/>
-      <w:r>
-        <w:t>Chiamaka</w:t>
-      </w:r>
-      <w:proofErr w:type="spellEnd"/>
-      <w:r>
-        <w:t xml:space="preserve"> Chukwuemeka</w:t>
+        <w:t xml:space="preserve">      Chiamaka Chukwuemeka</w:t>
       </w:r>
     </w:p>
     <w:p>
@@ -127,8 +120,8 @@
           <w:b/>
         </w:rPr>
       </w:pPr>
-      <w:bookmarkStart w:id="2" w:name="_kpht00esruqo" w:colFirst="0" w:colLast="0"/>
-      <w:bookmarkEnd w:id="2"/>
+      <w:bookmarkStart w:id="3" w:name="_kpht00esruqo" w:colFirst="0" w:colLast="0"/>
+      <w:bookmarkEnd w:id="3"/>
       <w:r>
         <w:rPr>
           <w:b/>
@@ -155,13 +148,8 @@
         <w:ind w:left="360"/>
         <w:jc w:val="both"/>
       </w:pPr>
-      <w:proofErr w:type="spellStart"/>
-      <w:r>
-        <w:t>Syllabison</w:t>
-      </w:r>
-      <w:proofErr w:type="spellEnd"/>
-      <w:r>
-        <w:t xml:space="preserve"> Syllabus Manager</w:t>
+      <w:r>
+        <w:t>Syllabison Syllabus Manager</w:t>
       </w:r>
     </w:p>
     <w:p>
@@ -173,8 +161,8 @@
           <w:b/>
         </w:rPr>
       </w:pPr>
-      <w:bookmarkStart w:id="3" w:name="_hg01cpfkutfx" w:colFirst="0" w:colLast="0"/>
-      <w:bookmarkEnd w:id="3"/>
+      <w:bookmarkStart w:id="4" w:name="_hg01cpfkutfx" w:colFirst="0" w:colLast="0"/>
+      <w:bookmarkEnd w:id="4"/>
       <w:r>
         <w:rPr>
           <w:b/>
@@ -231,101 +219,78 @@
           <w:color w:val="333333"/>
           <w:highlight w:val="white"/>
         </w:rPr>
-        <w:t xml:space="preserve">Technical Manager, Degree Works &amp; </w:t>
-      </w:r>
-      <w:proofErr w:type="spellStart"/>
-      <w:r>
+        <w:t>Technical Manager, Degree Works &amp; Curriculog</w:t>
+      </w:r>
+    </w:p>
+    <w:p>
+      <w:pPr>
+        <w:spacing w:before="240" w:after="240"/>
+        <w:ind w:left="720"/>
+        <w:jc w:val="both"/>
         <w:rPr>
           <w:color w:val="333333"/>
           <w:highlight w:val="white"/>
         </w:rPr>
-        <w:t>Curriculog</w:t>
-      </w:r>
-      <w:proofErr w:type="spellEnd"/>
-    </w:p>
-    <w:p>
-      <w:pPr>
-        <w:spacing w:before="240" w:after="240"/>
-        <w:ind w:left="720"/>
-        <w:jc w:val="both"/>
+      </w:pPr>
+      <w:r>
         <w:rPr>
           <w:color w:val="333333"/>
           <w:highlight w:val="white"/>
         </w:rPr>
-      </w:pPr>
-      <w:r>
+        <w:t>Office of the Registrar, Room 102A</w:t>
+      </w:r>
+    </w:p>
+    <w:p>
+      <w:pPr>
+        <w:spacing w:before="240" w:after="240"/>
+        <w:ind w:left="360"/>
+        <w:jc w:val="both"/>
         <w:rPr>
           <w:color w:val="333333"/>
           <w:highlight w:val="white"/>
         </w:rPr>
-        <w:t>Office of the Registrar, Room 102A</w:t>
-      </w:r>
-    </w:p>
-    <w:p>
-      <w:pPr>
-        <w:spacing w:before="240" w:after="240"/>
-        <w:ind w:left="360"/>
-        <w:jc w:val="both"/>
+      </w:pPr>
+      <w:r>
         <w:rPr>
           <w:color w:val="333333"/>
           <w:highlight w:val="white"/>
         </w:rPr>
-      </w:pPr>
-      <w:r>
+        <w:t>Casey Gardner: 439-4366, gardnerca@etsu.edu</w:t>
+      </w:r>
+    </w:p>
+    <w:p>
+      <w:pPr>
+        <w:spacing w:before="240" w:after="240"/>
+        <w:ind w:left="360"/>
+        <w:jc w:val="both"/>
         <w:rPr>
           <w:color w:val="333333"/>
           <w:highlight w:val="white"/>
         </w:rPr>
-        <w:t>Casey Gardner: 439-4366, gardnerca@etsu.edu</w:t>
-      </w:r>
-    </w:p>
-    <w:p>
-      <w:pPr>
-        <w:spacing w:before="240" w:after="240"/>
-        <w:ind w:left="360"/>
-        <w:jc w:val="both"/>
+      </w:pPr>
+      <w:r>
         <w:rPr>
           <w:color w:val="333333"/>
           <w:highlight w:val="white"/>
         </w:rPr>
-      </w:pPr>
-      <w:r>
+        <w:t xml:space="preserve">      Curriculum &amp; Catalog Coordinator</w:t>
+      </w:r>
+    </w:p>
+    <w:p>
+      <w:pPr>
+        <w:spacing w:before="240" w:after="240"/>
+        <w:ind w:left="360"/>
+        <w:jc w:val="both"/>
         <w:rPr>
           <w:color w:val="333333"/>
           <w:highlight w:val="white"/>
         </w:rPr>
-        <w:t xml:space="preserve"> </w:t>
-      </w:r>
+      </w:pPr>
       <w:r>
         <w:rPr>
           <w:color w:val="333333"/>
           <w:highlight w:val="white"/>
         </w:rPr>
-        <w:t xml:space="preserve">     Curriculum &amp; Catalo</w:t>
-      </w:r>
-      <w:r>
-        <w:rPr>
-          <w:color w:val="333333"/>
-          <w:highlight w:val="white"/>
-        </w:rPr>
-        <w:t>g Coordinator</w:t>
-      </w:r>
-    </w:p>
-    <w:p>
-      <w:pPr>
-        <w:spacing w:before="240" w:after="240"/>
-        <w:ind w:left="360"/>
-        <w:jc w:val="both"/>
-        <w:rPr>
-          <w:color w:val="333333"/>
-          <w:highlight w:val="white"/>
-        </w:rPr>
-      </w:pPr>
-      <w:r>
-        <w:rPr>
-          <w:color w:val="333333"/>
-          <w:highlight w:val="white"/>
-        </w:rPr>
         <w:t xml:space="preserve">      Office of the Registrar, Room 102</w:t>
       </w:r>
     </w:p>
@@ -338,8 +303,8 @@
           <w:i/>
         </w:rPr>
       </w:pPr>
-      <w:bookmarkStart w:id="4" w:name="_p2j7txm7eoxr" w:colFirst="0" w:colLast="0"/>
-      <w:bookmarkEnd w:id="4"/>
+      <w:bookmarkStart w:id="5" w:name="_p2j7txm7eoxr" w:colFirst="0" w:colLast="0"/>
+      <w:bookmarkEnd w:id="5"/>
       <w:r>
         <w:rPr>
           <w:b/>
@@ -370,19 +335,11 @@
           <w:i/>
         </w:rPr>
       </w:pPr>
-      <w:proofErr w:type="gramStart"/>
       <w:r>
         <w:rPr>
           <w:i/>
         </w:rPr>
-        <w:t>Ø  Facilitate</w:t>
-      </w:r>
-      <w:proofErr w:type="gramEnd"/>
-      <w:r>
-        <w:rPr>
-          <w:i/>
-        </w:rPr>
-        <w:t xml:space="preserve"> a better understanding of students' needs or desires for taking a class.</w:t>
+        <w:t>Ø  Facilitate a better understanding of students' needs or desires for taking a class.</w:t>
       </w:r>
     </w:p>
     <w:p>
@@ -394,8 +351,8 @@
           <w:b/>
         </w:rPr>
       </w:pPr>
-      <w:bookmarkStart w:id="5" w:name="_50y7e44r4tes" w:colFirst="0" w:colLast="0"/>
-      <w:bookmarkEnd w:id="5"/>
+      <w:bookmarkStart w:id="6" w:name="_50y7e44r4tes" w:colFirst="0" w:colLast="0"/>
+      <w:bookmarkEnd w:id="6"/>
       <w:r>
         <w:rPr>
           <w:b/>
@@ -458,136 +415,76 @@
         </w:rPr>
         <w:t xml:space="preserve"> the </w:t>
       </w:r>
-      <w:proofErr w:type="spellStart"/>
       <w:r>
         <w:rPr>
           <w:i/>
         </w:rPr>
-        <w:t>Syllabison</w:t>
-      </w:r>
-      <w:proofErr w:type="spellEnd"/>
-      <w:r>
-        <w:rPr>
+        <w:t xml:space="preserve">Syllabison Syllabus Manager </w:t>
+      </w:r>
+      <w:r>
+        <w:rPr>
+          <w:b/>
           <w:i/>
         </w:rPr>
-        <w:t xml:space="preserve"> Syllabus Manager </w:t>
-      </w:r>
-      <w:r>
-        <w:rPr>
-          <w:b/>
+        <w:t xml:space="preserve">is </w:t>
+      </w:r>
+      <w:r>
+        <w:rPr>
           <w:i/>
         </w:rPr>
-        <w:t xml:space="preserve">is </w:t>
-      </w:r>
-      <w:r>
-        <w:rPr>
+        <w:t xml:space="preserve">an online platform </w:t>
+      </w:r>
+      <w:r>
+        <w:rPr>
+          <w:b/>
           <w:i/>
         </w:rPr>
-        <w:t xml:space="preserve">an online platform </w:t>
-      </w:r>
-      <w:r>
-        <w:rPr>
-          <w:b/>
+        <w:t>that</w:t>
+      </w:r>
+      <w:r>
+        <w:rPr>
           <w:i/>
         </w:rPr>
-        <w:t>that</w:t>
-      </w:r>
+        <w:t xml:space="preserve"> will provide access to syllabi for courses taught at East Tennessee State University. The system will be searchable by course number and rubric, and would allow for viewing and printing of course syllabi with the click of a button.</w:t>
+      </w:r>
+    </w:p>
+    <w:p>
+      <w:pPr>
+        <w:spacing w:before="240" w:after="240"/>
+        <w:ind w:left="360"/>
+        <w:jc w:val="both"/>
+      </w:pPr>
       <w:r>
         <w:rPr>
           <w:i/>
         </w:rPr>
-        <w:t xml:space="preserve"> will provide access to syllabi for courses taught at East Tennessee State University. The system will be searchable by co</w:t>
-      </w:r>
-      <w:r>
-        <w:rPr>
+        <w:t xml:space="preserve">This system will save the client the time and effort needed to manually respond to individual requests or inquiries from instructors, students, or alumni concerning requests for copies of course syllabi. In addition, this platform would help the client provide better service to instructors, students, and alumni by reducing the waiting time required to provide course syllabi, as this information would be available on the platform in real time.  </w:t>
+      </w:r>
+      <w:r>
+        <w:rPr>
+          <w:b/>
           <w:i/>
         </w:rPr>
-        <w:t xml:space="preserve">urse number and </w:t>
-      </w:r>
-      <w:proofErr w:type="gramStart"/>
+        <w:t>Unlike</w:t>
+      </w:r>
       <w:r>
         <w:rPr>
           <w:i/>
         </w:rPr>
-        <w:t>rubric, and</w:t>
-      </w:r>
-      <w:proofErr w:type="gramEnd"/>
-      <w:r>
-        <w:rPr>
+        <w:t xml:space="preserve"> the current process of directing students to departments to obtain course syllabi,</w:t>
+      </w:r>
+      <w:r>
+        <w:rPr>
+          <w:b/>
           <w:i/>
         </w:rPr>
-        <w:t xml:space="preserve"> would allow for viewing and printing of course syllabi with the click of a button.</w:t>
-      </w:r>
-    </w:p>
-    <w:p>
-      <w:pPr>
-        <w:spacing w:before="240" w:after="240"/>
-        <w:ind w:left="360"/>
-        <w:jc w:val="both"/>
-      </w:pPr>
+        <w:t xml:space="preserve"> our </w:t>
+      </w:r>
       <w:r>
         <w:rPr>
           <w:i/>
         </w:rPr>
-        <w:t>This system will save the client the time and effort needed to manually respond to individual requests or inquiries from instructors, students, o</w:t>
-      </w:r>
-      <w:r>
-        <w:rPr>
-          <w:i/>
-        </w:rPr>
-        <w:t>r alumni concerning requests for copies of course syllabi. In addition, this platform would help the client provide better service to instructors, students, and alumni by reducing the waiting time required to provide course syllabi, as this information wou</w:t>
-      </w:r>
-      <w:r>
-        <w:rPr>
-          <w:i/>
-        </w:rPr>
-        <w:t xml:space="preserve">ld be available on the platform in real time.  </w:t>
-      </w:r>
-      <w:r>
-        <w:rPr>
-          <w:b/>
-          <w:i/>
-        </w:rPr>
-        <w:t>Unlike</w:t>
-      </w:r>
-      <w:r>
-        <w:rPr>
-          <w:i/>
-        </w:rPr>
-        <w:t xml:space="preserve"> the current process of directing students to departments to obtain course syllabi,</w:t>
-      </w:r>
-      <w:r>
-        <w:rPr>
-          <w:b/>
-          <w:i/>
-        </w:rPr>
-        <w:t xml:space="preserve"> our </w:t>
-      </w:r>
-      <w:r>
-        <w:rPr>
-          <w:i/>
-        </w:rPr>
-        <w:t>system will house syllabi from many different courses taught at ETSU (past or present</w:t>
-      </w:r>
-      <w:proofErr w:type="gramStart"/>
-      <w:r>
-        <w:rPr>
-          <w:i/>
-        </w:rPr>
-        <w:t>), and</w:t>
-      </w:r>
-      <w:proofErr w:type="gramEnd"/>
-      <w:r>
-        <w:rPr>
-          <w:i/>
-        </w:rPr>
-        <w:t xml:space="preserve"> will be accessible on E</w:t>
-      </w:r>
-      <w:r>
-        <w:rPr>
-          <w:i/>
-        </w:rPr>
-        <w:t>TSU’s network to browsing users (i.e. instructors, students, and alumni).</w:t>
+        <w:t>system will house syllabi from many different courses taught at ETSU (past or present), and will be accessible on ETSU’s network to browsing users (i.e. instructors, students, and alumni).</w:t>
       </w:r>
     </w:p>
     <w:p>
@@ -599,8 +496,8 @@
           <w:b/>
         </w:rPr>
       </w:pPr>
-      <w:bookmarkStart w:id="6" w:name="_qcp3dz3g3cvo" w:colFirst="0" w:colLast="0"/>
-      <w:bookmarkEnd w:id="6"/>
+      <w:bookmarkStart w:id="7" w:name="_qcp3dz3g3cvo" w:colFirst="0" w:colLast="0"/>
+      <w:bookmarkEnd w:id="7"/>
       <w:r>
         <w:rPr>
           <w:b/>
@@ -627,65 +524,29 @@
         <w:ind w:left="360"/>
         <w:jc w:val="both"/>
       </w:pPr>
+      <w:r>
+        <w:rPr>
+          <w:i/>
+        </w:rPr>
+        <w:t xml:space="preserve">Syllabison will primarily be used by instructors, administrators, the </w:t>
+      </w:r>
       <w:proofErr w:type="spellStart"/>
       <w:r>
         <w:rPr>
           <w:i/>
         </w:rPr>
-        <w:t>Syllabison</w:t>
+        <w:t>curriculog</w:t>
       </w:r>
       <w:proofErr w:type="spellEnd"/>
       <w:r>
         <w:rPr>
           <w:i/>
         </w:rPr>
-        <w:t xml:space="preserve"> </w:t>
-      </w:r>
-      <w:r>
-        <w:rPr>
-          <w:i/>
-        </w:rPr>
-        <w:t xml:space="preserve">will primarily be used by instructors, administrators, the </w:t>
-      </w:r>
-      <w:proofErr w:type="spellStart"/>
-      <w:r>
-        <w:rPr>
-          <w:i/>
-        </w:rPr>
-        <w:t>curriculog</w:t>
-      </w:r>
-      <w:proofErr w:type="spellEnd"/>
-      <w:r>
-        <w:rPr>
-          <w:i/>
-        </w:rPr>
-        <w:t xml:space="preserve"> system, former and current students. Administrators will upload and maintain historical and current syllabi, while all new syllabi will be imported through the </w:t>
-      </w:r>
-      <w:proofErr w:type="spellStart"/>
-      <w:r>
-        <w:rPr>
-          <w:i/>
-        </w:rPr>
-        <w:t>Curriculog</w:t>
-      </w:r>
-      <w:proofErr w:type="spellEnd"/>
-      <w:r>
-        <w:rPr>
-          <w:i/>
-        </w:rPr>
-        <w:t xml:space="preserve"> syst</w:t>
-      </w:r>
-      <w:r>
-        <w:rPr>
-          <w:i/>
-        </w:rPr>
-        <w:t xml:space="preserve">em. Browsing users will search the system and view/download syllabi at their discretion. </w:t>
+        <w:t xml:space="preserve"> system, former and current students. Administrators will upload and maintain historical and current syllabi, while all new syllabi will be imported through the Curriculog system. Browsing users will search the system and view/download syllabi at their discretion. </w:t>
       </w:r>
       <w:r>
         <w:t xml:space="preserve">   </w:t>
       </w:r>
-      <w:bookmarkStart w:id="7" w:name="_GoBack"/>
-      <w:bookmarkEnd w:id="7"/>
     </w:p>
     <w:p>
       <w:pPr>
@@ -699,7 +560,7 @@
           <w:noProof/>
         </w:rPr>
         <w:drawing>
-          <wp:inline distT="114300" distB="114300" distL="114300" distR="114300" wp14:anchorId="4D14AEFB" wp14:editId="33C564E6">
+          <wp:inline distT="114300" distB="114300" distL="114300" distR="114300" wp14:anchorId="0E193AAC" wp14:editId="78EC7F25">
             <wp:extent cx="5651500" cy="3048000"/>
             <wp:effectExtent l="0" t="0" r="0" b="0"/>
             <wp:docPr id="2" name="image2.png"/>
@@ -866,23 +727,7 @@
           <w:sz w:val="22"/>
           <w:szCs w:val="22"/>
         </w:rPr>
-        <w:t>A</w:t>
-      </w:r>
-      <w:r>
-        <w:rPr>
-          <w:color w:val="000000"/>
-          <w:sz w:val="22"/>
-          <w:szCs w:val="22"/>
-        </w:rPr>
-        <w:t xml:space="preserve">n Administrator </w:t>
-      </w:r>
-      <w:r>
-        <w:rPr>
-          <w:color w:val="000000"/>
-          <w:sz w:val="22"/>
-          <w:szCs w:val="22"/>
-        </w:rPr>
-        <w:t>shall be able to create a new syllabus.</w:t>
+        <w:t>An Administrator shall be able to create a new syllabus.</w:t>
       </w:r>
     </w:p>
     <w:p>
@@ -974,15 +819,7 @@
           <w:sz w:val="22"/>
           <w:szCs w:val="22"/>
         </w:rPr>
-        <w:t>A Browsing User sh</w:t>
-      </w:r>
-      <w:r>
-        <w:rPr>
-          <w:color w:val="000000"/>
-          <w:sz w:val="22"/>
-          <w:szCs w:val="22"/>
-        </w:rPr>
-        <w:t>all be able to sort existing syllabi.</w:t>
+        <w:t>A Browsing User shall be able to sort existing syllabi.</w:t>
       </w:r>
     </w:p>
     <w:p>
@@ -1028,15 +865,7 @@
           <w:sz w:val="22"/>
           <w:szCs w:val="22"/>
         </w:rPr>
-        <w:t>A User shall be able to view course details</w:t>
-      </w:r>
-      <w:r>
-        <w:rPr>
-          <w:color w:val="000000"/>
-          <w:sz w:val="22"/>
-          <w:szCs w:val="22"/>
-        </w:rPr>
-        <w:t>.</w:t>
+        <w:t>A User shall be able to view course details.</w:t>
       </w:r>
     </w:p>
     <w:p>
@@ -1069,6 +898,7 @@
           <w:numId w:val="7"/>
         </w:numPr>
         <w:spacing w:before="240" w:after="240"/>
+        <w:ind w:left="1440"/>
         <w:rPr>
           <w:color w:val="000000"/>
         </w:rPr>
@@ -1080,7 +910,7 @@
           <w:sz w:val="22"/>
           <w:szCs w:val="22"/>
         </w:rPr>
-        <w:t>An Administrator shall be able to log onto the platform.</w:t>
+        <w:t xml:space="preserve"> An Administrator shall be able to log onto the platform.</w:t>
       </w:r>
     </w:p>
     <w:p>
@@ -1091,6 +921,7 @@
           <w:numId w:val="7"/>
         </w:numPr>
         <w:spacing w:before="240" w:after="240"/>
+        <w:ind w:left="1440"/>
         <w:rPr>
           <w:color w:val="000000"/>
         </w:rPr>
@@ -1102,25 +933,7 @@
           <w:sz w:val="22"/>
           <w:szCs w:val="22"/>
         </w:rPr>
-        <w:t xml:space="preserve">An Administrator shall be able to log </w:t>
-      </w:r>
-      <w:r>
-        <w:rPr>
-          <w:bCs/>
-          <w:color w:val="000000" w:themeColor="text1"/>
-          <w:sz w:val="22"/>
-          <w:szCs w:val="22"/>
-        </w:rPr>
-        <w:t>off</w:t>
-      </w:r>
-      <w:r>
-        <w:rPr>
-          <w:bCs/>
-          <w:color w:val="000000" w:themeColor="text1"/>
-          <w:sz w:val="22"/>
-          <w:szCs w:val="22"/>
-        </w:rPr>
-        <w:t xml:space="preserve"> the platform.</w:t>
+        <w:t xml:space="preserve"> An Administrator shall be able to log off the platform.</w:t>
       </w:r>
     </w:p>
     <w:p>
@@ -1131,13 +944,26 @@
           <w:numId w:val="7"/>
         </w:numPr>
         <w:spacing w:before="240" w:after="240"/>
+        <w:ind w:left="1440"/>
         <w:rPr>
           <w:color w:val="000000"/>
+          <w:sz w:val="22"/>
+          <w:szCs w:val="22"/>
         </w:rPr>
       </w:pPr>
       <w:r>
         <w:rPr>
           <w:color w:val="000000"/>
+          <w:sz w:val="22"/>
+          <w:szCs w:val="22"/>
+        </w:rPr>
+        <w:t xml:space="preserve"> </w:t>
+      </w:r>
+      <w:r>
+        <w:rPr>
+          <w:color w:val="000000"/>
+          <w:sz w:val="22"/>
+          <w:szCs w:val="22"/>
         </w:rPr>
         <w:t>A Browsing User shall be able to click the Home link to go to the home view.</w:t>
       </w:r>
@@ -1170,10 +996,7 @@
         <w:jc w:val="both"/>
       </w:pPr>
       <w:r>
-        <w:t>Priority i</w:t>
-      </w:r>
-      <w:r>
-        <w:t>s to be given to courses that are currently being offered by ETSU. Archived courses would be given secondary priority.</w:t>
+        <w:t>Priority is to be given to courses that are currently being offered by ETSU. Archived courses would be given secondary priority.</w:t>
       </w:r>
     </w:p>
     <w:p>
@@ -1189,20 +1012,12 @@
         <w:t xml:space="preserve">Current and outdated rubrics would be tied together in searches, as header information should contain both rubrics. </w:t>
       </w:r>
       <w:proofErr w:type="spellStart"/>
-      <w:proofErr w:type="gramStart"/>
       <w:r>
         <w:t>Eg</w:t>
       </w:r>
       <w:proofErr w:type="spellEnd"/>
       <w:r>
-        <w:t xml:space="preserve">  COMM</w:t>
-      </w:r>
-      <w:proofErr w:type="gramEnd"/>
-      <w:r>
-        <w:t xml:space="preserve"> 101 formerly</w:t>
-      </w:r>
-      <w:r>
-        <w:t xml:space="preserve"> known as SPCH 101</w:t>
+        <w:t xml:space="preserve">  COMM 101 formerly known as SPCH 101</w:t>
       </w:r>
     </w:p>
     <w:p>
@@ -1276,13 +1091,8 @@
         </w:numPr>
         <w:jc w:val="both"/>
       </w:pPr>
-      <w:proofErr w:type="spellStart"/>
-      <w:r>
-        <w:t>Curriculog</w:t>
-      </w:r>
-      <w:proofErr w:type="spellEnd"/>
-      <w:r>
-        <w:t xml:space="preserve"> system: </w:t>
+      <w:r>
+        <w:t xml:space="preserve">Curriculog system: </w:t>
       </w:r>
     </w:p>
     <w:p>
@@ -1334,16 +1144,7 @@
         <w:jc w:val="both"/>
       </w:pPr>
       <w:r>
-        <w:t>5</w:t>
-      </w:r>
-      <w:r>
-        <w:t>.</w:t>
-      </w:r>
-      <w:r>
-        <w:t xml:space="preserve"> </w:t>
-      </w:r>
-      <w:r>
-        <w:t>Ability to search syllabi</w:t>
+        <w:t>5. Ability to search syllabi</w:t>
       </w:r>
     </w:p>
     <w:p>
@@ -1352,13 +1153,7 @@
         <w:jc w:val="both"/>
       </w:pPr>
       <w:r>
-        <w:t>8</w:t>
-      </w:r>
-      <w:r>
-        <w:t>.</w:t>
-      </w:r>
-      <w:r>
-        <w:t xml:space="preserve"> View syllabi details</w:t>
+        <w:t>8. View syllabi details</w:t>
       </w:r>
     </w:p>
     <w:p>
@@ -1367,16 +1162,7 @@
         <w:jc w:val="both"/>
       </w:pPr>
       <w:r>
-        <w:t>7</w:t>
-      </w:r>
-      <w:r>
-        <w:t>.</w:t>
-      </w:r>
-      <w:r>
-        <w:t xml:space="preserve"> Ability to downlo</w:t>
-      </w:r>
-      <w:r>
-        <w:t>ad syllabi</w:t>
+        <w:t>7. Ability to download syllabi</w:t>
       </w:r>
     </w:p>
     <w:p>
@@ -1390,11 +1176,29 @@
     </w:p>
     <w:p>
       <w:pPr>
+        <w:ind w:left="630"/>
+        <w:jc w:val="both"/>
+      </w:pPr>
+      <w:r>
+        <w:t>10. Administrator log on</w:t>
+      </w:r>
+    </w:p>
+    <w:p>
+      <w:pPr>
+        <w:ind w:left="630"/>
+        <w:jc w:val="both"/>
+      </w:pPr>
+      <w:r>
+        <w:t>11. Administrator log off</w:t>
+      </w:r>
+    </w:p>
+    <w:p>
+      <w:pPr>
         <w:ind w:left="720"/>
         <w:jc w:val="both"/>
       </w:pPr>
       <w:r>
-        <w:t>10. Administrator log on</w:t>
+        <w:t>3. Edit existing syllabi</w:t>
       </w:r>
     </w:p>
     <w:p>
@@ -1403,7 +1207,7 @@
         <w:jc w:val="both"/>
       </w:pPr>
       <w:r>
-        <w:t>11. Administrator log off</w:t>
+        <w:t>9. Toggle active status of syllabi</w:t>
       </w:r>
     </w:p>
     <w:p>
@@ -1412,7 +1216,7 @@
         <w:jc w:val="both"/>
       </w:pPr>
       <w:r>
-        <w:t>3. Edit existing syllabi</w:t>
+        <w:t>6. Sort search results</w:t>
       </w:r>
     </w:p>
     <w:p>
@@ -1421,7 +1225,7 @@
         <w:jc w:val="both"/>
       </w:pPr>
       <w:r>
-        <w:t>9. Toggle active status of syllabi</w:t>
+        <w:t>1. Ability to upload syllabi for historical courses</w:t>
       </w:r>
     </w:p>
     <w:p>
@@ -1430,36 +1234,25 @@
         <w:jc w:val="both"/>
       </w:pPr>
       <w:r>
-        <w:t>6. Sort search results</w:t>
-      </w:r>
-    </w:p>
-    <w:p>
-      <w:pPr>
-        <w:ind w:left="720"/>
-        <w:jc w:val="both"/>
-      </w:pPr>
-      <w:r>
-        <w:t>1. Ability to upload syllabi for historical courses</w:t>
-      </w:r>
-    </w:p>
-    <w:p>
-      <w:pPr>
-        <w:ind w:left="720"/>
-        <w:jc w:val="both"/>
-      </w:pPr>
-      <w:r>
         <w:t>4. Delete existing syllabi</w:t>
       </w:r>
     </w:p>
     <w:p>
       <w:pPr>
-        <w:ind w:left="720"/>
-        <w:jc w:val="both"/>
-      </w:pPr>
-      <w:r>
-        <w:t>12. Link to Home view</w:t>
-      </w:r>
-    </w:p>
+        <w:ind w:left="630"/>
+        <w:jc w:val="both"/>
+      </w:pPr>
+      <w:r>
+        <w:t xml:space="preserve">12. </w:t>
+      </w:r>
+      <w:bookmarkStart w:id="14" w:name="_GoBack"/>
+      <w:r>
+        <w:t>Link to Home view</w:t>
+      </w:r>
+      <w:bookmarkEnd w:id="14"/>
+    </w:p>
+    <w:bookmarkEnd w:id="1"/>
+    <w:p/>
     <w:sectPr>
       <w:pgSz w:w="12240" w:h="15840"/>
       <w:pgMar w:top="1440" w:right="1440" w:bottom="1440" w:left="1440" w:header="720" w:footer="720" w:gutter="0"/>
@@ -2636,6 +2429,7 @@
     <w:name w:val="heading 1"/>
     <w:basedOn w:val="Normal"/>
     <w:next w:val="Normal"/>
+    <w:link w:val="Heading1Char"/>
     <w:uiPriority w:val="9"/>
     <w:qFormat/>
     <w:pPr>
@@ -2671,6 +2465,7 @@
     <w:name w:val="heading 3"/>
     <w:basedOn w:val="Normal"/>
     <w:next w:val="Normal"/>
+    <w:link w:val="Heading3Char"/>
     <w:uiPriority w:val="9"/>
     <w:unhideWhenUsed/>
     <w:qFormat/>
@@ -2690,6 +2485,7 @@
     <w:name w:val="heading 4"/>
     <w:basedOn w:val="Normal"/>
     <w:next w:val="Normal"/>
+    <w:link w:val="Heading4Char"/>
     <w:uiPriority w:val="9"/>
     <w:unhideWhenUsed/>
     <w:qFormat/>
@@ -2812,6 +2608,41 @@
       <w:ind w:left="720"/>
       <w:contextualSpacing/>
     </w:pPr>
+  </w:style>
+  <w:style w:type="character" w:customStyle="1" w:styleId="Heading1Char">
+    <w:name w:val="Heading 1 Char"/>
+    <w:basedOn w:val="DefaultParagraphFont"/>
+    <w:link w:val="Heading1"/>
+    <w:uiPriority w:val="9"/>
+    <w:rsid w:val="00B84500"/>
+    <w:rPr>
+      <w:sz w:val="40"/>
+      <w:szCs w:val="40"/>
+    </w:rPr>
+  </w:style>
+  <w:style w:type="character" w:customStyle="1" w:styleId="Heading3Char">
+    <w:name w:val="Heading 3 Char"/>
+    <w:basedOn w:val="DefaultParagraphFont"/>
+    <w:link w:val="Heading3"/>
+    <w:uiPriority w:val="9"/>
+    <w:rsid w:val="00B84500"/>
+    <w:rPr>
+      <w:color w:val="434343"/>
+      <w:sz w:val="28"/>
+      <w:szCs w:val="28"/>
+    </w:rPr>
+  </w:style>
+  <w:style w:type="character" w:customStyle="1" w:styleId="Heading4Char">
+    <w:name w:val="Heading 4 Char"/>
+    <w:basedOn w:val="DefaultParagraphFont"/>
+    <w:link w:val="Heading4"/>
+    <w:uiPriority w:val="9"/>
+    <w:rsid w:val="00B84500"/>
+    <w:rPr>
+      <w:color w:val="666666"/>
+      <w:sz w:val="24"/>
+      <w:szCs w:val="24"/>
+    </w:rPr>
   </w:style>
 </w:styles>
 </file>

</xml_diff>

<commit_message>
Updated priority list to have UC short names
</commit_message>
<xml_diff>
--- a/Problem Identification and Definition (PID).docx
+++ b/Problem Identification and Definition (PID).docx
@@ -1144,8 +1144,13 @@
         <w:jc w:val="both"/>
       </w:pPr>
       <w:r>
-        <w:t>5. Ability to search syllabi</w:t>
-      </w:r>
+        <w:t xml:space="preserve">5. </w:t>
+      </w:r>
+      <w:proofErr w:type="spellStart"/>
+      <w:r>
+        <w:t>SearchExisting</w:t>
+      </w:r>
+      <w:proofErr w:type="spellEnd"/>
     </w:p>
     <w:p>
       <w:pPr>
@@ -1153,8 +1158,13 @@
         <w:jc w:val="both"/>
       </w:pPr>
       <w:r>
-        <w:t>8. View syllabi details</w:t>
-      </w:r>
+        <w:t xml:space="preserve">8. </w:t>
+      </w:r>
+      <w:proofErr w:type="spellStart"/>
+      <w:r>
+        <w:t>ViewSyllabusDetails</w:t>
+      </w:r>
+      <w:proofErr w:type="spellEnd"/>
     </w:p>
     <w:p>
       <w:pPr>
@@ -1162,8 +1172,13 @@
         <w:jc w:val="both"/>
       </w:pPr>
       <w:r>
-        <w:t>7. Ability to download syllabi</w:t>
-      </w:r>
+        <w:t xml:space="preserve">7. </w:t>
+      </w:r>
+      <w:proofErr w:type="spellStart"/>
+      <w:r>
+        <w:t>DownloadSyllabus</w:t>
+      </w:r>
+      <w:proofErr w:type="spellEnd"/>
     </w:p>
     <w:p>
       <w:pPr>
@@ -1171,8 +1186,13 @@
         <w:jc w:val="both"/>
       </w:pPr>
       <w:r>
-        <w:t>2. Ability to import syllabi for newly created courses</w:t>
-      </w:r>
+        <w:t xml:space="preserve">2. </w:t>
+      </w:r>
+      <w:proofErr w:type="spellStart"/>
+      <w:r>
+        <w:t>ImportSyllabus</w:t>
+      </w:r>
+      <w:proofErr w:type="spellEnd"/>
     </w:p>
     <w:p>
       <w:pPr>
@@ -1180,8 +1200,13 @@
         <w:jc w:val="both"/>
       </w:pPr>
       <w:r>
-        <w:t>10. Administrator log on</w:t>
-      </w:r>
+        <w:t xml:space="preserve">10. </w:t>
+      </w:r>
+      <w:proofErr w:type="spellStart"/>
+      <w:r>
+        <w:t>LogOn</w:t>
+      </w:r>
+      <w:proofErr w:type="spellEnd"/>
     </w:p>
     <w:p>
       <w:pPr>
@@ -1189,8 +1214,13 @@
         <w:jc w:val="both"/>
       </w:pPr>
       <w:r>
-        <w:t>11. Administrator log off</w:t>
-      </w:r>
+        <w:t xml:space="preserve">11. </w:t>
+      </w:r>
+      <w:proofErr w:type="spellStart"/>
+      <w:r>
+        <w:t>LogOff</w:t>
+      </w:r>
+      <w:proofErr w:type="spellEnd"/>
     </w:p>
     <w:p>
       <w:pPr>
@@ -1198,8 +1228,13 @@
         <w:jc w:val="both"/>
       </w:pPr>
       <w:r>
-        <w:t>3. Edit existing syllabi</w:t>
-      </w:r>
+        <w:t xml:space="preserve">3. </w:t>
+      </w:r>
+      <w:proofErr w:type="spellStart"/>
+      <w:r>
+        <w:t>EditSyllabus</w:t>
+      </w:r>
+      <w:proofErr w:type="spellEnd"/>
     </w:p>
     <w:p>
       <w:pPr>
@@ -1207,8 +1242,13 @@
         <w:jc w:val="both"/>
       </w:pPr>
       <w:r>
-        <w:t>9. Toggle active status of syllabi</w:t>
-      </w:r>
+        <w:t xml:space="preserve">9. </w:t>
+      </w:r>
+      <w:proofErr w:type="spellStart"/>
+      <w:r>
+        <w:t>ToggleActive</w:t>
+      </w:r>
+      <w:proofErr w:type="spellEnd"/>
     </w:p>
     <w:p>
       <w:pPr>
@@ -1216,8 +1256,13 @@
         <w:jc w:val="both"/>
       </w:pPr>
       <w:r>
-        <w:t>6. Sort search results</w:t>
-      </w:r>
+        <w:t xml:space="preserve">6. </w:t>
+      </w:r>
+      <w:proofErr w:type="spellStart"/>
+      <w:r>
+        <w:t>SortExisting</w:t>
+      </w:r>
+      <w:proofErr w:type="spellEnd"/>
     </w:p>
     <w:p>
       <w:pPr>
@@ -1225,8 +1270,15 @@
         <w:jc w:val="both"/>
       </w:pPr>
       <w:r>
-        <w:t>1. Ability to upload syllabi for historical courses</w:t>
-      </w:r>
+        <w:t xml:space="preserve">1. </w:t>
+      </w:r>
+      <w:proofErr w:type="spellStart"/>
+      <w:r>
+        <w:t>UploadSyllabus</w:t>
+      </w:r>
+      <w:bookmarkStart w:id="14" w:name="_GoBack"/>
+      <w:bookmarkEnd w:id="14"/>
+      <w:proofErr w:type="spellEnd"/>
     </w:p>
     <w:p>
       <w:pPr>
@@ -1234,8 +1286,13 @@
         <w:jc w:val="both"/>
       </w:pPr>
       <w:r>
-        <w:t>4. Delete existing syllabi</w:t>
-      </w:r>
+        <w:t xml:space="preserve">4. </w:t>
+      </w:r>
+      <w:proofErr w:type="spellStart"/>
+      <w:r>
+        <w:t>DeleteSyllabus</w:t>
+      </w:r>
+      <w:proofErr w:type="spellEnd"/>
     </w:p>
     <w:p>
       <w:pPr>
@@ -1245,11 +1302,11 @@
       <w:r>
         <w:t xml:space="preserve">12. </w:t>
       </w:r>
-      <w:bookmarkStart w:id="14" w:name="_GoBack"/>
-      <w:r>
-        <w:t>Link to Home view</w:t>
-      </w:r>
-      <w:bookmarkEnd w:id="14"/>
+      <w:proofErr w:type="spellStart"/>
+      <w:r>
+        <w:t>ClickHomeLink</w:t>
+      </w:r>
+      <w:proofErr w:type="spellEnd"/>
     </w:p>
     <w:bookmarkEnd w:id="1"/>
     <w:p/>

</xml_diff>

<commit_message>
Changed names of models of functionalities 3, 4, and 11. Added my full use case analysis document I will be turning in.
</commit_message>
<xml_diff>
--- a/Problem Identification and Definition (PID).docx
+++ b/Problem Identification and Definition (PID).docx
@@ -595,17 +595,15 @@
           </wp:inline>
         </w:drawing>
       </w:r>
-      <w:bookmarkStart w:id="8" w:name="_GoBack"/>
+    </w:p>
+    <w:p>
+      <w:pPr>
+        <w:pStyle w:val="Heading3"/>
+        <w:spacing w:before="240" w:after="240"/>
+        <w:jc w:val="both"/>
+      </w:pPr>
+      <w:bookmarkStart w:id="8" w:name="_of47ntydjsx8" w:colFirst="0" w:colLast="0"/>
       <w:bookmarkEnd w:id="8"/>
-    </w:p>
-    <w:p>
-      <w:pPr>
-        <w:pStyle w:val="Heading3"/>
-        <w:spacing w:before="240" w:after="240"/>
-        <w:jc w:val="both"/>
-      </w:pPr>
-      <w:bookmarkStart w:id="9" w:name="_of47ntydjsx8" w:colFirst="0" w:colLast="0"/>
-      <w:bookmarkEnd w:id="9"/>
       <w:r>
         <w:rPr>
           <w:b/>
@@ -662,8 +660,8 @@
           <w:b/>
         </w:rPr>
       </w:pPr>
-      <w:bookmarkStart w:id="10" w:name="_87uxlssw0zqz" w:colFirst="0" w:colLast="0"/>
-      <w:bookmarkEnd w:id="10"/>
+      <w:bookmarkStart w:id="9" w:name="_87uxlssw0zqz" w:colFirst="0" w:colLast="0"/>
+      <w:bookmarkEnd w:id="9"/>
       <w:r>
         <w:rPr>
           <w:b/>
@@ -698,8 +696,8 @@
           <w:szCs w:val="22"/>
         </w:rPr>
       </w:pPr>
-      <w:bookmarkStart w:id="11" w:name="_hgqrt62f2f1i" w:colFirst="0" w:colLast="0"/>
-      <w:bookmarkEnd w:id="11"/>
+      <w:bookmarkStart w:id="10" w:name="_hgqrt62f2f1i" w:colFirst="0" w:colLast="0"/>
+      <w:bookmarkEnd w:id="10"/>
       <w:r>
         <w:rPr>
           <w:color w:val="000000"/>
@@ -979,8 +977,8 @@
           <w:b/>
         </w:rPr>
       </w:pPr>
-      <w:bookmarkStart w:id="12" w:name="_2e4ntt5hwvnt" w:colFirst="0" w:colLast="0"/>
-      <w:bookmarkEnd w:id="12"/>
+      <w:bookmarkStart w:id="11" w:name="_2e4ntt5hwvnt" w:colFirst="0" w:colLast="0"/>
+      <w:bookmarkEnd w:id="11"/>
       <w:r>
         <w:rPr>
           <w:b/>
@@ -1031,8 +1029,8 @@
           <w:b/>
         </w:rPr>
       </w:pPr>
-      <w:bookmarkStart w:id="13" w:name="_mmymip0ibyw" w:colFirst="0" w:colLast="0"/>
-      <w:bookmarkEnd w:id="13"/>
+      <w:bookmarkStart w:id="12" w:name="_mmymip0ibyw" w:colFirst="0" w:colLast="0"/>
+      <w:bookmarkEnd w:id="12"/>
       <w:r>
         <w:rPr>
           <w:b/>
@@ -1118,8 +1116,8 @@
           <w:b/>
         </w:rPr>
       </w:pPr>
-      <w:bookmarkStart w:id="14" w:name="_393la3p9q7b1" w:colFirst="0" w:colLast="0"/>
-      <w:bookmarkEnd w:id="14"/>
+      <w:bookmarkStart w:id="13" w:name="_393la3p9q7b1" w:colFirst="0" w:colLast="0"/>
+      <w:bookmarkEnd w:id="13"/>
       <w:r>
         <w:rPr>
           <w:b/>
@@ -1146,8 +1144,13 @@
         <w:jc w:val="both"/>
       </w:pPr>
       <w:r>
-        <w:t>5. Ability to search syllabi</w:t>
-      </w:r>
+        <w:t xml:space="preserve">5. </w:t>
+      </w:r>
+      <w:proofErr w:type="spellStart"/>
+      <w:r>
+        <w:t>SearchExisting</w:t>
+      </w:r>
+      <w:proofErr w:type="spellEnd"/>
     </w:p>
     <w:p>
       <w:pPr>
@@ -1155,8 +1158,13 @@
         <w:jc w:val="both"/>
       </w:pPr>
       <w:r>
-        <w:t>8. View syllabi details</w:t>
-      </w:r>
+        <w:t xml:space="preserve">8. </w:t>
+      </w:r>
+      <w:proofErr w:type="spellStart"/>
+      <w:r>
+        <w:t>ViewSyllabusDetails</w:t>
+      </w:r>
+      <w:proofErr w:type="spellEnd"/>
     </w:p>
     <w:p>
       <w:pPr>
@@ -1164,8 +1172,13 @@
         <w:jc w:val="both"/>
       </w:pPr>
       <w:r>
-        <w:t>7. Ability to download syllabi</w:t>
-      </w:r>
+        <w:t xml:space="preserve">7. </w:t>
+      </w:r>
+      <w:proofErr w:type="spellStart"/>
+      <w:r>
+        <w:t>DownloadSyllabus</w:t>
+      </w:r>
+      <w:proofErr w:type="spellEnd"/>
     </w:p>
     <w:p>
       <w:pPr>
@@ -1173,8 +1186,13 @@
         <w:jc w:val="both"/>
       </w:pPr>
       <w:r>
-        <w:t>2. Ability to import syllabi for newly created courses</w:t>
-      </w:r>
+        <w:t xml:space="preserve">2. </w:t>
+      </w:r>
+      <w:proofErr w:type="spellStart"/>
+      <w:r>
+        <w:t>ImportSyllabus</w:t>
+      </w:r>
+      <w:proofErr w:type="spellEnd"/>
     </w:p>
     <w:p>
       <w:pPr>
@@ -1182,8 +1200,13 @@
         <w:jc w:val="both"/>
       </w:pPr>
       <w:r>
-        <w:t>10. Administrator log on</w:t>
-      </w:r>
+        <w:t xml:space="preserve">10. </w:t>
+      </w:r>
+      <w:proofErr w:type="spellStart"/>
+      <w:r>
+        <w:t>LogOn</w:t>
+      </w:r>
+      <w:proofErr w:type="spellEnd"/>
     </w:p>
     <w:p>
       <w:pPr>
@@ -1191,8 +1214,13 @@
         <w:jc w:val="both"/>
       </w:pPr>
       <w:r>
-        <w:t>11. Administrator log off</w:t>
-      </w:r>
+        <w:t xml:space="preserve">11. </w:t>
+      </w:r>
+      <w:proofErr w:type="spellStart"/>
+      <w:r>
+        <w:t>LogOff</w:t>
+      </w:r>
+      <w:proofErr w:type="spellEnd"/>
     </w:p>
     <w:p>
       <w:pPr>
@@ -1200,8 +1228,13 @@
         <w:jc w:val="both"/>
       </w:pPr>
       <w:r>
-        <w:t>3. Edit existing syllabi</w:t>
-      </w:r>
+        <w:t xml:space="preserve">3. </w:t>
+      </w:r>
+      <w:proofErr w:type="spellStart"/>
+      <w:r>
+        <w:t>EditSyllabus</w:t>
+      </w:r>
+      <w:proofErr w:type="spellEnd"/>
     </w:p>
     <w:p>
       <w:pPr>
@@ -1209,8 +1242,13 @@
         <w:jc w:val="both"/>
       </w:pPr>
       <w:r>
-        <w:t>9. Toggle active status of syllabi</w:t>
-      </w:r>
+        <w:t xml:space="preserve">9. </w:t>
+      </w:r>
+      <w:proofErr w:type="spellStart"/>
+      <w:r>
+        <w:t>ToggleActive</w:t>
+      </w:r>
+      <w:proofErr w:type="spellEnd"/>
     </w:p>
     <w:p>
       <w:pPr>
@@ -1218,8 +1256,13 @@
         <w:jc w:val="both"/>
       </w:pPr>
       <w:r>
-        <w:t>6. Sort search results</w:t>
-      </w:r>
+        <w:t xml:space="preserve">6. </w:t>
+      </w:r>
+      <w:proofErr w:type="spellStart"/>
+      <w:r>
+        <w:t>SortExisting</w:t>
+      </w:r>
+      <w:proofErr w:type="spellEnd"/>
     </w:p>
     <w:p>
       <w:pPr>
@@ -1227,8 +1270,15 @@
         <w:jc w:val="both"/>
       </w:pPr>
       <w:r>
-        <w:t>1. Ability to upload syllabi for historical courses</w:t>
-      </w:r>
+        <w:t xml:space="preserve">1. </w:t>
+      </w:r>
+      <w:proofErr w:type="spellStart"/>
+      <w:r>
+        <w:t>UploadSyllabus</w:t>
+      </w:r>
+      <w:bookmarkStart w:id="14" w:name="_GoBack"/>
+      <w:bookmarkEnd w:id="14"/>
+      <w:proofErr w:type="spellEnd"/>
     </w:p>
     <w:p>
       <w:pPr>
@@ -1236,8 +1286,13 @@
         <w:jc w:val="both"/>
       </w:pPr>
       <w:r>
-        <w:t>4. Delete existing syllabi</w:t>
-      </w:r>
+        <w:t xml:space="preserve">4. </w:t>
+      </w:r>
+      <w:proofErr w:type="spellStart"/>
+      <w:r>
+        <w:t>DeleteSyllabus</w:t>
+      </w:r>
+      <w:proofErr w:type="spellEnd"/>
     </w:p>
     <w:p>
       <w:pPr>
@@ -1245,8 +1300,13 @@
         <w:jc w:val="both"/>
       </w:pPr>
       <w:r>
-        <w:t>12. Link to Home view</w:t>
-      </w:r>
+        <w:t xml:space="preserve">12. </w:t>
+      </w:r>
+      <w:proofErr w:type="spellStart"/>
+      <w:r>
+        <w:t>ClickHomeLink</w:t>
+      </w:r>
+      <w:proofErr w:type="spellEnd"/>
     </w:p>
     <w:bookmarkEnd w:id="1"/>
     <w:p/>

</xml_diff>

<commit_message>
Made same changes as previous, but to the actual PID instead of my use case document.
</commit_message>
<xml_diff>
--- a/Problem Identification and Definition (PID).docx
+++ b/Problem Identification and Definition (PID).docx
@@ -15,9 +15,6 @@
           <w:szCs w:val="46"/>
         </w:rPr>
       </w:pPr>
-      <w:bookmarkStart w:id="0" w:name="_irx5tr1wota0" w:colFirst="0" w:colLast="0"/>
-      <w:bookmarkStart w:id="1" w:name="_Hlk24539318"/>
-      <w:bookmarkEnd w:id="0"/>
       <w:r>
         <w:rPr>
           <w:b/>
@@ -34,7 +31,7 @@
           <w:noProof/>
         </w:rPr>
         <w:drawing>
-          <wp:inline distT="114300" distB="114300" distL="114300" distR="114300" wp14:anchorId="5612718F" wp14:editId="1C9B5504">
+          <wp:inline distT="114300" distB="114300" distL="114300" distR="114300" wp14:anchorId="01B879EB" wp14:editId="1D29CC5E">
             <wp:extent cx="5943600" cy="2590800"/>
             <wp:effectExtent l="0" t="0" r="0" b="0"/>
             <wp:docPr id="1" name="image1.png"/>
@@ -79,8 +76,8 @@
           <w:b/>
         </w:rPr>
       </w:pPr>
-      <w:bookmarkStart w:id="2" w:name="_j5ah9xb4ee6m" w:colFirst="0" w:colLast="0"/>
-      <w:bookmarkEnd w:id="2"/>
+      <w:bookmarkStart w:id="0" w:name="_j5ah9xb4ee6m" w:colFirst="0" w:colLast="0"/>
+      <w:bookmarkEnd w:id="0"/>
       <w:r>
         <w:rPr>
           <w:b/>
@@ -120,8 +117,8 @@
           <w:b/>
         </w:rPr>
       </w:pPr>
-      <w:bookmarkStart w:id="3" w:name="_kpht00esruqo" w:colFirst="0" w:colLast="0"/>
-      <w:bookmarkEnd w:id="3"/>
+      <w:bookmarkStart w:id="1" w:name="_kpht00esruqo" w:colFirst="0" w:colLast="0"/>
+      <w:bookmarkEnd w:id="1"/>
       <w:r>
         <w:rPr>
           <w:b/>
@@ -161,8 +158,8 @@
           <w:b/>
         </w:rPr>
       </w:pPr>
-      <w:bookmarkStart w:id="4" w:name="_hg01cpfkutfx" w:colFirst="0" w:colLast="0"/>
-      <w:bookmarkEnd w:id="4"/>
+      <w:bookmarkStart w:id="2" w:name="_hg01cpfkutfx" w:colFirst="0" w:colLast="0"/>
+      <w:bookmarkEnd w:id="2"/>
       <w:r>
         <w:rPr>
           <w:b/>
@@ -303,8 +300,8 @@
           <w:i/>
         </w:rPr>
       </w:pPr>
-      <w:bookmarkStart w:id="5" w:name="_p2j7txm7eoxr" w:colFirst="0" w:colLast="0"/>
-      <w:bookmarkEnd w:id="5"/>
+      <w:bookmarkStart w:id="3" w:name="_p2j7txm7eoxr" w:colFirst="0" w:colLast="0"/>
+      <w:bookmarkEnd w:id="3"/>
       <w:r>
         <w:rPr>
           <w:b/>
@@ -351,8 +348,8 @@
           <w:b/>
         </w:rPr>
       </w:pPr>
-      <w:bookmarkStart w:id="6" w:name="_50y7e44r4tes" w:colFirst="0" w:colLast="0"/>
-      <w:bookmarkEnd w:id="6"/>
+      <w:bookmarkStart w:id="4" w:name="_50y7e44r4tes" w:colFirst="0" w:colLast="0"/>
+      <w:bookmarkEnd w:id="4"/>
       <w:r>
         <w:rPr>
           <w:b/>
@@ -496,8 +493,8 @@
           <w:b/>
         </w:rPr>
       </w:pPr>
-      <w:bookmarkStart w:id="7" w:name="_qcp3dz3g3cvo" w:colFirst="0" w:colLast="0"/>
-      <w:bookmarkEnd w:id="7"/>
+      <w:bookmarkStart w:id="5" w:name="_qcp3dz3g3cvo" w:colFirst="0" w:colLast="0"/>
+      <w:bookmarkEnd w:id="5"/>
       <w:r>
         <w:rPr>
           <w:b/>
@@ -560,7 +557,7 @@
           <w:noProof/>
         </w:rPr>
         <w:drawing>
-          <wp:inline distT="114300" distB="114300" distL="114300" distR="114300" wp14:anchorId="0E193AAC" wp14:editId="78EC7F25">
+          <wp:inline distT="114300" distB="114300" distL="114300" distR="114300" wp14:anchorId="6791FB21" wp14:editId="665C0EAE">
             <wp:extent cx="5651500" cy="3048000"/>
             <wp:effectExtent l="0" t="0" r="0" b="0"/>
             <wp:docPr id="2" name="image2.png"/>
@@ -602,8 +599,8 @@
         <w:spacing w:before="240" w:after="240"/>
         <w:jc w:val="both"/>
       </w:pPr>
-      <w:bookmarkStart w:id="8" w:name="_of47ntydjsx8" w:colFirst="0" w:colLast="0"/>
-      <w:bookmarkEnd w:id="8"/>
+      <w:bookmarkStart w:id="6" w:name="_of47ntydjsx8" w:colFirst="0" w:colLast="0"/>
+      <w:bookmarkEnd w:id="6"/>
       <w:r>
         <w:rPr>
           <w:b/>
@@ -660,8 +657,8 @@
           <w:b/>
         </w:rPr>
       </w:pPr>
-      <w:bookmarkStart w:id="9" w:name="_87uxlssw0zqz" w:colFirst="0" w:colLast="0"/>
-      <w:bookmarkEnd w:id="9"/>
+      <w:bookmarkStart w:id="7" w:name="_87uxlssw0zqz" w:colFirst="0" w:colLast="0"/>
+      <w:bookmarkEnd w:id="7"/>
       <w:r>
         <w:rPr>
           <w:b/>
@@ -696,8 +693,8 @@
           <w:szCs w:val="22"/>
         </w:rPr>
       </w:pPr>
-      <w:bookmarkStart w:id="10" w:name="_hgqrt62f2f1i" w:colFirst="0" w:colLast="0"/>
-      <w:bookmarkEnd w:id="10"/>
+      <w:bookmarkStart w:id="8" w:name="_hgqrt62f2f1i" w:colFirst="0" w:colLast="0"/>
+      <w:bookmarkEnd w:id="8"/>
       <w:r>
         <w:rPr>
           <w:color w:val="000000"/>
@@ -977,8 +974,8 @@
           <w:b/>
         </w:rPr>
       </w:pPr>
-      <w:bookmarkStart w:id="11" w:name="_2e4ntt5hwvnt" w:colFirst="0" w:colLast="0"/>
-      <w:bookmarkEnd w:id="11"/>
+      <w:bookmarkStart w:id="9" w:name="_2e4ntt5hwvnt" w:colFirst="0" w:colLast="0"/>
+      <w:bookmarkEnd w:id="9"/>
       <w:r>
         <w:rPr>
           <w:b/>
@@ -1005,20 +1002,46 @@
           <w:ilvl w:val="0"/>
           <w:numId w:val="1"/>
         </w:numPr>
+        <w:jc w:val="both"/>
+      </w:pPr>
+      <w:r>
+        <w:t xml:space="preserve">Current and outdated rubrics would be tied together in searches, as header information should contain both rubrics. </w:t>
+      </w:r>
+      <w:proofErr w:type="spellStart"/>
+      <w:r>
+        <w:t>Eg</w:t>
+      </w:r>
+      <w:proofErr w:type="spellEnd"/>
+      <w:r>
+        <w:t xml:space="preserve">  COMM 101 formerly known as SPCH 101</w:t>
+      </w:r>
+    </w:p>
+    <w:p>
+      <w:pPr>
+        <w:numPr>
+          <w:ilvl w:val="0"/>
+          <w:numId w:val="1"/>
+        </w:numPr>
+        <w:tabs>
+          <w:tab w:val="left" w:pos="8280"/>
+        </w:tabs>
+        <w:jc w:val="both"/>
+      </w:pPr>
+      <w:r>
+        <w:t>Should be mobile compatible.</w:t>
+      </w:r>
+    </w:p>
+    <w:p>
+      <w:pPr>
         <w:spacing w:after="240"/>
         <w:jc w:val="both"/>
       </w:pPr>
-      <w:r>
-        <w:t xml:space="preserve">Current and outdated rubrics would be tied together in searches, as header information should contain both rubrics. </w:t>
-      </w:r>
-      <w:proofErr w:type="spellStart"/>
-      <w:r>
-        <w:t>Eg</w:t>
-      </w:r>
-      <w:proofErr w:type="spellEnd"/>
-      <w:r>
-        <w:t xml:space="preserve">  COMM 101 formerly known as SPCH 101</w:t>
-      </w:r>
+    </w:p>
+    <w:p>
+      <w:pPr>
+        <w:spacing w:after="240"/>
+        <w:jc w:val="both"/>
+      </w:pPr>
     </w:p>
     <w:p>
       <w:pPr>
@@ -1029,12 +1052,13 @@
           <w:b/>
         </w:rPr>
       </w:pPr>
-      <w:bookmarkStart w:id="12" w:name="_mmymip0ibyw" w:colFirst="0" w:colLast="0"/>
-      <w:bookmarkEnd w:id="12"/>
-      <w:r>
-        <w:rPr>
-          <w:b/>
-        </w:rPr>
+      <w:bookmarkStart w:id="10" w:name="_mmymip0ibyw" w:colFirst="0" w:colLast="0"/>
+      <w:bookmarkEnd w:id="10"/>
+      <w:r>
+        <w:rPr>
+          <w:b/>
+        </w:rPr>
+        <w:lastRenderedPageBreak/>
         <w:t>9.</w:t>
       </w:r>
       <w:r>
@@ -1104,7 +1128,6 @@
         <w:jc w:val="both"/>
       </w:pPr>
       <w:r>
-        <w:lastRenderedPageBreak/>
         <w:t xml:space="preserve">A curriculum approval process system used for facilitating changes to course curriculum and policies made by the university faculty. </w:t>
       </w:r>
     </w:p>
@@ -1116,8 +1139,8 @@
           <w:b/>
         </w:rPr>
       </w:pPr>
-      <w:bookmarkStart w:id="13" w:name="_393la3p9q7b1" w:colFirst="0" w:colLast="0"/>
-      <w:bookmarkEnd w:id="13"/>
+      <w:bookmarkStart w:id="11" w:name="_393la3p9q7b1" w:colFirst="0" w:colLast="0"/>
+      <w:bookmarkEnd w:id="11"/>
       <w:r>
         <w:rPr>
           <w:b/>
@@ -1148,7 +1171,7 @@
       </w:r>
       <w:proofErr w:type="spellStart"/>
       <w:r>
-        <w:t>SearchExisting</w:t>
+        <w:t>SearchSyllabi</w:t>
       </w:r>
       <w:proofErr w:type="spellEnd"/>
     </w:p>
@@ -1260,7 +1283,7 @@
       </w:r>
       <w:proofErr w:type="spellStart"/>
       <w:r>
-        <w:t>SortExisting</w:t>
+        <w:t>SortSyllabi</w:t>
       </w:r>
       <w:proofErr w:type="spellEnd"/>
     </w:p>
@@ -1276,8 +1299,6 @@
       <w:r>
         <w:t>UploadSyllabus</w:t>
       </w:r>
-      <w:bookmarkStart w:id="14" w:name="_GoBack"/>
-      <w:bookmarkEnd w:id="14"/>
       <w:proofErr w:type="spellEnd"/>
     </w:p>
     <w:p>
@@ -1308,8 +1329,10 @@
       </w:r>
       <w:proofErr w:type="spellEnd"/>
     </w:p>
-    <w:bookmarkEnd w:id="1"/>
-    <w:p/>
+    <w:p>
+      <w:bookmarkStart w:id="12" w:name="_GoBack"/>
+      <w:bookmarkEnd w:id="12"/>
+    </w:p>
     <w:sectPr>
       <w:pgSz w:w="12240" w:h="15840"/>
       <w:pgMar w:top="1440" w:right="1440" w:bottom="1440" w:left="1440" w:header="720" w:footer="720" w:gutter="0"/>

</xml_diff>

<commit_message>
Added changes to EditSyllabi models.
</commit_message>
<xml_diff>
--- a/Problem Identification and Definition (PID).docx
+++ b/Problem Identification and Definition (PID).docx
@@ -15,6 +15,9 @@
           <w:szCs w:val="46"/>
         </w:rPr>
       </w:pPr>
+      <w:bookmarkStart w:id="0" w:name="_irx5tr1wota0" w:colFirst="0" w:colLast="0"/>
+      <w:bookmarkStart w:id="1" w:name="_Hlk24539318"/>
+      <w:bookmarkEnd w:id="0"/>
       <w:r>
         <w:rPr>
           <w:b/>
@@ -31,7 +34,7 @@
           <w:noProof/>
         </w:rPr>
         <w:drawing>
-          <wp:inline distT="114300" distB="114300" distL="114300" distR="114300" wp14:anchorId="01B879EB" wp14:editId="1D29CC5E">
+          <wp:inline distT="114300" distB="114300" distL="114300" distR="114300" wp14:anchorId="5612718F" wp14:editId="1C9B5504">
             <wp:extent cx="5943600" cy="2590800"/>
             <wp:effectExtent l="0" t="0" r="0" b="0"/>
             <wp:docPr id="1" name="image1.png"/>
@@ -76,8 +79,8 @@
           <w:b/>
         </w:rPr>
       </w:pPr>
-      <w:bookmarkStart w:id="0" w:name="_j5ah9xb4ee6m" w:colFirst="0" w:colLast="0"/>
-      <w:bookmarkEnd w:id="0"/>
+      <w:bookmarkStart w:id="2" w:name="_j5ah9xb4ee6m" w:colFirst="0" w:colLast="0"/>
+      <w:bookmarkEnd w:id="2"/>
       <w:r>
         <w:rPr>
           <w:b/>
@@ -117,8 +120,8 @@
           <w:b/>
         </w:rPr>
       </w:pPr>
-      <w:bookmarkStart w:id="1" w:name="_kpht00esruqo" w:colFirst="0" w:colLast="0"/>
-      <w:bookmarkEnd w:id="1"/>
+      <w:bookmarkStart w:id="3" w:name="_kpht00esruqo" w:colFirst="0" w:colLast="0"/>
+      <w:bookmarkEnd w:id="3"/>
       <w:r>
         <w:rPr>
           <w:b/>
@@ -158,8 +161,8 @@
           <w:b/>
         </w:rPr>
       </w:pPr>
-      <w:bookmarkStart w:id="2" w:name="_hg01cpfkutfx" w:colFirst="0" w:colLast="0"/>
-      <w:bookmarkEnd w:id="2"/>
+      <w:bookmarkStart w:id="4" w:name="_hg01cpfkutfx" w:colFirst="0" w:colLast="0"/>
+      <w:bookmarkEnd w:id="4"/>
       <w:r>
         <w:rPr>
           <w:b/>
@@ -300,8 +303,8 @@
           <w:i/>
         </w:rPr>
       </w:pPr>
-      <w:bookmarkStart w:id="3" w:name="_p2j7txm7eoxr" w:colFirst="0" w:colLast="0"/>
-      <w:bookmarkEnd w:id="3"/>
+      <w:bookmarkStart w:id="5" w:name="_p2j7txm7eoxr" w:colFirst="0" w:colLast="0"/>
+      <w:bookmarkEnd w:id="5"/>
       <w:r>
         <w:rPr>
           <w:b/>
@@ -348,8 +351,8 @@
           <w:b/>
         </w:rPr>
       </w:pPr>
-      <w:bookmarkStart w:id="4" w:name="_50y7e44r4tes" w:colFirst="0" w:colLast="0"/>
-      <w:bookmarkEnd w:id="4"/>
+      <w:bookmarkStart w:id="6" w:name="_50y7e44r4tes" w:colFirst="0" w:colLast="0"/>
+      <w:bookmarkEnd w:id="6"/>
       <w:r>
         <w:rPr>
           <w:b/>
@@ -493,8 +496,8 @@
           <w:b/>
         </w:rPr>
       </w:pPr>
-      <w:bookmarkStart w:id="5" w:name="_qcp3dz3g3cvo" w:colFirst="0" w:colLast="0"/>
-      <w:bookmarkEnd w:id="5"/>
+      <w:bookmarkStart w:id="7" w:name="_qcp3dz3g3cvo" w:colFirst="0" w:colLast="0"/>
+      <w:bookmarkEnd w:id="7"/>
       <w:r>
         <w:rPr>
           <w:b/>
@@ -557,7 +560,7 @@
           <w:noProof/>
         </w:rPr>
         <w:drawing>
-          <wp:inline distT="114300" distB="114300" distL="114300" distR="114300" wp14:anchorId="6791FB21" wp14:editId="665C0EAE">
+          <wp:inline distT="114300" distB="114300" distL="114300" distR="114300" wp14:anchorId="0E193AAC" wp14:editId="78EC7F25">
             <wp:extent cx="5651500" cy="3048000"/>
             <wp:effectExtent l="0" t="0" r="0" b="0"/>
             <wp:docPr id="2" name="image2.png"/>
@@ -599,8 +602,8 @@
         <w:spacing w:before="240" w:after="240"/>
         <w:jc w:val="both"/>
       </w:pPr>
-      <w:bookmarkStart w:id="6" w:name="_of47ntydjsx8" w:colFirst="0" w:colLast="0"/>
-      <w:bookmarkEnd w:id="6"/>
+      <w:bookmarkStart w:id="8" w:name="_of47ntydjsx8" w:colFirst="0" w:colLast="0"/>
+      <w:bookmarkEnd w:id="8"/>
       <w:r>
         <w:rPr>
           <w:b/>
@@ -657,8 +660,8 @@
           <w:b/>
         </w:rPr>
       </w:pPr>
-      <w:bookmarkStart w:id="7" w:name="_87uxlssw0zqz" w:colFirst="0" w:colLast="0"/>
-      <w:bookmarkEnd w:id="7"/>
+      <w:bookmarkStart w:id="9" w:name="_87uxlssw0zqz" w:colFirst="0" w:colLast="0"/>
+      <w:bookmarkEnd w:id="9"/>
       <w:r>
         <w:rPr>
           <w:b/>
@@ -693,8 +696,8 @@
           <w:szCs w:val="22"/>
         </w:rPr>
       </w:pPr>
-      <w:bookmarkStart w:id="8" w:name="_hgqrt62f2f1i" w:colFirst="0" w:colLast="0"/>
-      <w:bookmarkEnd w:id="8"/>
+      <w:bookmarkStart w:id="10" w:name="_hgqrt62f2f1i" w:colFirst="0" w:colLast="0"/>
+      <w:bookmarkEnd w:id="10"/>
       <w:r>
         <w:rPr>
           <w:color w:val="000000"/>
@@ -974,8 +977,8 @@
           <w:b/>
         </w:rPr>
       </w:pPr>
-      <w:bookmarkStart w:id="9" w:name="_2e4ntt5hwvnt" w:colFirst="0" w:colLast="0"/>
-      <w:bookmarkEnd w:id="9"/>
+      <w:bookmarkStart w:id="11" w:name="_2e4ntt5hwvnt" w:colFirst="0" w:colLast="0"/>
+      <w:bookmarkEnd w:id="11"/>
       <w:r>
         <w:rPr>
           <w:b/>
@@ -1002,6 +1005,7 @@
           <w:ilvl w:val="0"/>
           <w:numId w:val="1"/>
         </w:numPr>
+        <w:spacing w:after="240"/>
         <w:jc w:val="both"/>
       </w:pPr>
       <w:r>
@@ -1018,33 +1022,6 @@
     </w:p>
     <w:p>
       <w:pPr>
-        <w:numPr>
-          <w:ilvl w:val="0"/>
-          <w:numId w:val="1"/>
-        </w:numPr>
-        <w:tabs>
-          <w:tab w:val="left" w:pos="8280"/>
-        </w:tabs>
-        <w:jc w:val="both"/>
-      </w:pPr>
-      <w:r>
-        <w:t>Should be mobile compatible.</w:t>
-      </w:r>
-    </w:p>
-    <w:p>
-      <w:pPr>
-        <w:spacing w:after="240"/>
-        <w:jc w:val="both"/>
-      </w:pPr>
-    </w:p>
-    <w:p>
-      <w:pPr>
-        <w:spacing w:after="240"/>
-        <w:jc w:val="both"/>
-      </w:pPr>
-    </w:p>
-    <w:p>
-      <w:pPr>
         <w:pStyle w:val="Heading3"/>
         <w:spacing w:before="240" w:after="240"/>
         <w:jc w:val="both"/>
@@ -1052,13 +1029,12 @@
           <w:b/>
         </w:rPr>
       </w:pPr>
-      <w:bookmarkStart w:id="10" w:name="_mmymip0ibyw" w:colFirst="0" w:colLast="0"/>
-      <w:bookmarkEnd w:id="10"/>
-      <w:r>
-        <w:rPr>
-          <w:b/>
-        </w:rPr>
-        <w:lastRenderedPageBreak/>
+      <w:bookmarkStart w:id="12" w:name="_mmymip0ibyw" w:colFirst="0" w:colLast="0"/>
+      <w:bookmarkEnd w:id="12"/>
+      <w:r>
+        <w:rPr>
+          <w:b/>
+        </w:rPr>
         <w:t>9.</w:t>
       </w:r>
       <w:r>
@@ -1128,6 +1104,7 @@
         <w:jc w:val="both"/>
       </w:pPr>
       <w:r>
+        <w:lastRenderedPageBreak/>
         <w:t xml:space="preserve">A curriculum approval process system used for facilitating changes to course curriculum and policies made by the university faculty. </w:t>
       </w:r>
     </w:p>
@@ -1139,8 +1116,8 @@
           <w:b/>
         </w:rPr>
       </w:pPr>
-      <w:bookmarkStart w:id="11" w:name="_393la3p9q7b1" w:colFirst="0" w:colLast="0"/>
-      <w:bookmarkEnd w:id="11"/>
+      <w:bookmarkStart w:id="13" w:name="_393la3p9q7b1" w:colFirst="0" w:colLast="0"/>
+      <w:bookmarkEnd w:id="13"/>
       <w:r>
         <w:rPr>
           <w:b/>
@@ -1171,7 +1148,7 @@
       </w:r>
       <w:proofErr w:type="spellStart"/>
       <w:r>
-        <w:t>SearchSyllabi</w:t>
+        <w:t>SearchExisting</w:t>
       </w:r>
       <w:proofErr w:type="spellEnd"/>
     </w:p>
@@ -1283,7 +1260,7 @@
       </w:r>
       <w:proofErr w:type="spellStart"/>
       <w:r>
-        <w:t>SortSyllabi</w:t>
+        <w:t>SortExisting</w:t>
       </w:r>
       <w:proofErr w:type="spellEnd"/>
     </w:p>
@@ -1299,6 +1276,8 @@
       <w:r>
         <w:t>UploadSyllabus</w:t>
       </w:r>
+      <w:bookmarkStart w:id="14" w:name="_GoBack"/>
+      <w:bookmarkEnd w:id="14"/>
       <w:proofErr w:type="spellEnd"/>
     </w:p>
     <w:p>
@@ -1329,10 +1308,8 @@
       </w:r>
       <w:proofErr w:type="spellEnd"/>
     </w:p>
-    <w:p>
-      <w:bookmarkStart w:id="12" w:name="_GoBack"/>
-      <w:bookmarkEnd w:id="12"/>
-    </w:p>
+    <w:bookmarkEnd w:id="1"/>
+    <w:p/>
     <w:sectPr>
       <w:pgSz w:w="12240" w:h="15840"/>
       <w:pgMar w:top="1440" w:right="1440" w:bottom="1440" w:left="1440" w:header="720" w:footer="720" w:gutter="0"/>

</xml_diff>